<commit_message>
commit architecture design final version
</commit_message>
<xml_diff>
--- a/WIP/Deliverable/Report2/VMN_Architecture-Design_v1.0_EN.docx
+++ b/WIP/Deliverable/Report2/VMN_Architecture-Design_v1.0_EN.docx
@@ -564,7 +564,6 @@
             <w:pPr>
               <w:pStyle w:val="Bang"/>
             </w:pPr>
-            <w:proofErr w:type="gramStart"/>
             <w:r>
               <w:t>v</w:t>
             </w:r>
@@ -574,7 +573,6 @@
             <w:r>
               <w:t>0</w:t>
             </w:r>
-            <w:proofErr w:type="gramEnd"/>
           </w:p>
         </w:tc>
       </w:tr>
@@ -1053,13 +1051,8 @@
         <w:tab/>
       </w:r>
       <w:r>
-        <w:t xml:space="preserve">    Nguyen Minh </w:t>
-      </w:r>
-      <w:proofErr w:type="spellStart"/>
-      <w:r>
-        <w:t>Tien</w:t>
-      </w:r>
-      <w:proofErr w:type="spellEnd"/>
+        <w:t xml:space="preserve">    Nguyen Minh Tien</w:t>
+      </w:r>
       <w:r>
         <w:tab/>
       </w:r>
@@ -3335,13 +3328,8 @@
               <w:cnfStyle w:val="000000000000" w:firstRow="0" w:lastRow="0" w:firstColumn="0" w:lastColumn="0" w:oddVBand="0" w:evenVBand="0" w:oddHBand="0" w:evenHBand="0" w:firstRowFirstColumn="0" w:firstRowLastColumn="0" w:lastRowFirstColumn="0" w:lastRowLastColumn="0"/>
             </w:pPr>
             <w:r>
-              <w:t>Include Guest Member, Mod, Admin</w:t>
-            </w:r>
-            <w:proofErr w:type="gramStart"/>
-            <w:r>
-              <w:t xml:space="preserve">,  </w:t>
-            </w:r>
-            <w:proofErr w:type="gramEnd"/>
+              <w:t xml:space="preserve">Include Guest Member, Mod, Admin,  </w:t>
+            </w:r>
           </w:p>
         </w:tc>
       </w:tr>
@@ -3800,11 +3788,9 @@
       <w:r>
         <w:t xml:space="preserve"> is structured based on MVC combined with layered architecture and </w:t>
       </w:r>
-      <w:proofErr w:type="spellStart"/>
       <w:r>
         <w:t>Laravel</w:t>
       </w:r>
-      <w:proofErr w:type="spellEnd"/>
       <w:r>
         <w:t xml:space="preserve"> framework</w:t>
       </w:r>
@@ -4299,12 +4285,10 @@
         <w:pStyle w:val="Heading2"/>
       </w:pPr>
       <w:bookmarkStart w:id="37" w:name="_Toc322633812"/>
-      <w:proofErr w:type="spellStart"/>
       <w:r>
         <w:t>Laravel</w:t>
       </w:r>
       <w:bookmarkEnd w:id="37"/>
-      <w:proofErr w:type="spellEnd"/>
     </w:p>
     <w:p>
       <w:pPr>
@@ -4317,14 +4301,12 @@
           <w:rStyle w:val="Strong"/>
         </w:rPr>
       </w:pPr>
-      <w:proofErr w:type="spellStart"/>
       <w:r>
         <w:rPr>
           <w:rStyle w:val="Strong"/>
         </w:rPr>
         <w:t>Laravel</w:t>
       </w:r>
-      <w:proofErr w:type="spellEnd"/>
       <w:r>
         <w:rPr>
           <w:rStyle w:val="Strong"/>
@@ -4333,29 +4315,11 @@
       </w:r>
     </w:p>
     <w:p>
-      <w:proofErr w:type="spellStart"/>
       <w:r>
         <w:t>Laravel</w:t>
       </w:r>
-      <w:proofErr w:type="spellEnd"/>
-      <w:r>
-        <w:t xml:space="preserve"> is an open source rapid development web application framework, for use in building dynamic web sites with PHP. </w:t>
-      </w:r>
-      <w:proofErr w:type="spellStart"/>
-      <w:r>
-        <w:t>CodeIgniter</w:t>
-      </w:r>
-      <w:proofErr w:type="spellEnd"/>
-      <w:r>
-        <w:t xml:space="preserve"> is loosely based on the popular MVC development pattern. While view and controller classes are a necessary part of development under </w:t>
-      </w:r>
-      <w:proofErr w:type="spellStart"/>
-      <w:r>
-        <w:t>CodeIgniter</w:t>
-      </w:r>
-      <w:proofErr w:type="spellEnd"/>
-      <w:r>
-        <w:t>, models are optional.</w:t>
+      <w:r>
+        <w:t xml:space="preserve"> is an open source rapid development web application framework, for use in building dynamic web sites with PHP. CodeIgniter is loosely based on the popular MVC development pattern. While view and controller classes are a necessary part of development under CodeIgniter, models are optional.</w:t>
       </w:r>
     </w:p>
     <w:p>
@@ -4375,14 +4339,12 @@
         </w:rPr>
         <w:t xml:space="preserve">Advantages and disadvantages of </w:t>
       </w:r>
-      <w:proofErr w:type="spellStart"/>
       <w:r>
         <w:rPr>
           <w:rStyle w:val="Strong"/>
         </w:rPr>
         <w:t>Laravel</w:t>
       </w:r>
-      <w:proofErr w:type="spellEnd"/>
       <w:r>
         <w:rPr>
           <w:rStyle w:val="Strong"/>
@@ -4403,13 +4365,8 @@
           <w:numId w:val="10"/>
         </w:numPr>
       </w:pPr>
-      <w:proofErr w:type="spellStart"/>
-      <w:r>
-        <w:t>Laravel</w:t>
-      </w:r>
-      <w:proofErr w:type="spellEnd"/>
-      <w:r>
-        <w:t xml:space="preserve"> is the most common PHP framework with beautiful code</w:t>
+      <w:r>
+        <w:t>Laravel is the most common PHP framework with beautiful code</w:t>
       </w:r>
       <w:r>
         <w:t>.</w:t>
@@ -4423,22 +4380,12 @@
           <w:numId w:val="10"/>
         </w:numPr>
       </w:pPr>
-      <w:proofErr w:type="spellStart"/>
       <w:r>
         <w:lastRenderedPageBreak/>
         <w:t>Laravel</w:t>
       </w:r>
-      <w:proofErr w:type="spellEnd"/>
-      <w:r>
-        <w:t xml:space="preserve"> is </w:t>
-      </w:r>
-      <w:proofErr w:type="gramStart"/>
-      <w:r>
-        <w:t>a PHP framework have</w:t>
-      </w:r>
-      <w:proofErr w:type="gramEnd"/>
-      <w:r>
-        <w:t xml:space="preserve"> the fast speed</w:t>
+      <w:r>
+        <w:t xml:space="preserve"> is a PHP framework have the fast speed</w:t>
       </w:r>
       <w:r>
         <w:t>.</w:t>
@@ -4452,19 +4399,12 @@
           <w:numId w:val="10"/>
         </w:numPr>
       </w:pPr>
-      <w:proofErr w:type="spellStart"/>
       <w:r>
         <w:t>Laravel</w:t>
       </w:r>
-      <w:proofErr w:type="spellEnd"/>
-      <w:r>
-        <w:t xml:space="preserve"> provides libraries cater to the most common tasks in web programming, such as database access, email, data checking, session management, image processing ... to the high function as XML-RPC, encryption, </w:t>
-      </w:r>
-      <w:proofErr w:type="gramStart"/>
-      <w:r>
-        <w:t>security ...</w:t>
-      </w:r>
-      <w:proofErr w:type="gramEnd"/>
+      <w:r>
+        <w:t xml:space="preserve"> provides libraries cater to the most common tasks in web programming, such as database access, email, data checking, session management, image processing ... to the high function as XML-RPC, encryption, security ...</w:t>
+      </w:r>
     </w:p>
     <w:p>
       <w:pPr>
@@ -4477,11 +4417,9 @@
       <w:r>
         <w:t xml:space="preserve">Mechanism test data is closely, preventing XSS and SQL Injection of </w:t>
       </w:r>
-      <w:proofErr w:type="spellStart"/>
       <w:r>
         <w:t>Laravel</w:t>
       </w:r>
-      <w:proofErr w:type="spellEnd"/>
       <w:r>
         <w:t xml:space="preserve"> helps minimize the security risk to the system.</w:t>
       </w:r>
@@ -4562,14 +4500,12 @@
         </w:rPr>
         <w:t xml:space="preserve">The reason of choosing </w:t>
       </w:r>
-      <w:proofErr w:type="spellStart"/>
       <w:r>
         <w:rPr>
           <w:rStyle w:val="Strong"/>
         </w:rPr>
         <w:t>Laravel</w:t>
       </w:r>
-      <w:proofErr w:type="spellEnd"/>
       <w:r>
         <w:rPr>
           <w:rStyle w:val="Strong"/>
@@ -4875,15 +4811,7 @@
         <w:t xml:space="preserve"> </w:t>
       </w:r>
       <w:r>
-        <w:t xml:space="preserve">Web browser with </w:t>
-      </w:r>
-      <w:proofErr w:type="gramStart"/>
-      <w:r>
-        <w:t>internet</w:t>
-      </w:r>
-      <w:proofErr w:type="gramEnd"/>
-      <w:r>
-        <w:t xml:space="preserve"> connection.</w:t>
+        <w:t>Web browser with internet connection.</w:t>
       </w:r>
     </w:p>
     <w:p>
@@ -9224,15 +9152,7 @@
     </w:p>
     <w:p>
       <w:r>
-        <w:t>Logical View includes Package diagram and Class diagram. Package diagram describes the organization of packages and elements. Class Diagram provides an overview of the target system by describing the objects and classes inside the system and the relationships between them. It provides a wide variety of usages</w:t>
-      </w:r>
-      <w:proofErr w:type="gramStart"/>
-      <w:r>
-        <w:t>;</w:t>
-      </w:r>
-      <w:proofErr w:type="gramEnd"/>
-      <w:r>
-        <w:t xml:space="preserve"> from modeling the domain-specific data structure to detailed design of the target system</w:t>
+        <w:t>Logical View includes Package diagram and Class diagram. Package diagram describes the organization of packages and elements. Class Diagram provides an overview of the target system by describing the objects and classes inside the system and the relationships between them. It provides a wide variety of usages; from modeling the domain-specific data structure to detailed design of the target system</w:t>
       </w:r>
     </w:p>
     <w:p>
@@ -9592,7 +9512,7 @@
         </w:trPr>
         <w:tc>
           <w:tcPr>
-            <w:tcW w:w="393" w:type="pct"/>
+            <w:tcW w:w="327" w:type="pct"/>
             <w:shd w:val="clear" w:color="auto" w:fill="92D050"/>
             <w:vAlign w:val="center"/>
           </w:tcPr>
@@ -9604,7 +9524,7 @@
         </w:tc>
         <w:tc>
           <w:tcPr>
-            <w:tcW w:w="1628" w:type="pct"/>
+            <w:tcW w:w="1782" w:type="pct"/>
             <w:shd w:val="clear" w:color="auto" w:fill="92D050"/>
             <w:vAlign w:val="center"/>
           </w:tcPr>
@@ -9616,7 +9536,7 @@
         </w:tc>
         <w:tc>
           <w:tcPr>
-            <w:tcW w:w="2979" w:type="pct"/>
+            <w:tcW w:w="2891" w:type="pct"/>
             <w:shd w:val="clear" w:color="auto" w:fill="92D050"/>
             <w:vAlign w:val="center"/>
           </w:tcPr>
@@ -9630,7 +9550,7 @@
       <w:tr>
         <w:tc>
           <w:tcPr>
-            <w:tcW w:w="393" w:type="pct"/>
+            <w:tcW w:w="327" w:type="pct"/>
             <w:vAlign w:val="center"/>
           </w:tcPr>
           <w:p>
@@ -9646,7 +9566,7 @@
         </w:tc>
         <w:tc>
           <w:tcPr>
-            <w:tcW w:w="1628" w:type="pct"/>
+            <w:tcW w:w="1782" w:type="pct"/>
             <w:vAlign w:val="center"/>
           </w:tcPr>
           <w:p>
@@ -9660,7 +9580,7 @@
         </w:tc>
         <w:tc>
           <w:tcPr>
-            <w:tcW w:w="2979" w:type="pct"/>
+            <w:tcW w:w="2891" w:type="pct"/>
             <w:vAlign w:val="center"/>
           </w:tcPr>
           <w:p>
@@ -9685,7 +9605,7 @@
       <w:tr>
         <w:tc>
           <w:tcPr>
-            <w:tcW w:w="393" w:type="pct"/>
+            <w:tcW w:w="327" w:type="pct"/>
             <w:vAlign w:val="center"/>
           </w:tcPr>
           <w:p>
@@ -9701,7 +9621,7 @@
         </w:tc>
         <w:tc>
           <w:tcPr>
-            <w:tcW w:w="1628" w:type="pct"/>
+            <w:tcW w:w="1782" w:type="pct"/>
             <w:vAlign w:val="center"/>
           </w:tcPr>
           <w:p>
@@ -9718,7 +9638,7 @@
         </w:tc>
         <w:tc>
           <w:tcPr>
-            <w:tcW w:w="2979" w:type="pct"/>
+            <w:tcW w:w="2891" w:type="pct"/>
             <w:vAlign w:val="center"/>
           </w:tcPr>
           <w:p>
@@ -9737,7 +9657,7 @@
       <w:tr>
         <w:tc>
           <w:tcPr>
-            <w:tcW w:w="393" w:type="pct"/>
+            <w:tcW w:w="327" w:type="pct"/>
             <w:vAlign w:val="center"/>
           </w:tcPr>
           <w:p>
@@ -9753,7 +9673,7 @@
         </w:tc>
         <w:tc>
           <w:tcPr>
-            <w:tcW w:w="1628" w:type="pct"/>
+            <w:tcW w:w="1782" w:type="pct"/>
             <w:vAlign w:val="center"/>
           </w:tcPr>
           <w:p>
@@ -9764,7 +9684,7 @@
         </w:tc>
         <w:tc>
           <w:tcPr>
-            <w:tcW w:w="2979" w:type="pct"/>
+            <w:tcW w:w="2891" w:type="pct"/>
             <w:vAlign w:val="center"/>
           </w:tcPr>
           <w:p>
@@ -9783,7 +9703,7 @@
       <w:tr>
         <w:tc>
           <w:tcPr>
-            <w:tcW w:w="393" w:type="pct"/>
+            <w:tcW w:w="327" w:type="pct"/>
             <w:vAlign w:val="center"/>
           </w:tcPr>
           <w:p>
@@ -9799,7 +9719,7 @@
         </w:tc>
         <w:tc>
           <w:tcPr>
-            <w:tcW w:w="1628" w:type="pct"/>
+            <w:tcW w:w="1782" w:type="pct"/>
             <w:vAlign w:val="center"/>
           </w:tcPr>
           <w:p>
@@ -9810,16 +9730,23 @@
         </w:tc>
         <w:tc>
           <w:tcPr>
-            <w:tcW w:w="2979" w:type="pct"/>
-            <w:vAlign w:val="center"/>
-          </w:tcPr>
-          <w:p/>
+            <w:tcW w:w="2891" w:type="pct"/>
+            <w:vAlign w:val="center"/>
+          </w:tcPr>
+          <w:p>
+            <w:r>
+              <w:t xml:space="preserve">Description entity of </w:t>
+            </w:r>
+            <w:r>
+              <w:t>Authenticator</w:t>
+            </w:r>
+          </w:p>
         </w:tc>
       </w:tr>
       <w:tr>
         <w:tc>
           <w:tcPr>
-            <w:tcW w:w="393" w:type="pct"/>
+            <w:tcW w:w="327" w:type="pct"/>
             <w:vAlign w:val="center"/>
           </w:tcPr>
           <w:p>
@@ -9835,7 +9762,7 @@
         </w:tc>
         <w:tc>
           <w:tcPr>
-            <w:tcW w:w="1628" w:type="pct"/>
+            <w:tcW w:w="1782" w:type="pct"/>
             <w:vAlign w:val="center"/>
           </w:tcPr>
           <w:p>
@@ -9846,16 +9773,22 @@
         </w:tc>
         <w:tc>
           <w:tcPr>
-            <w:tcW w:w="2979" w:type="pct"/>
-            <w:vAlign w:val="center"/>
-          </w:tcPr>
-          <w:p/>
+            <w:tcW w:w="2891" w:type="pct"/>
+          </w:tcPr>
+          <w:p>
+            <w:r>
+              <w:t xml:space="preserve">Description entity of </w:t>
+            </w:r>
+            <w:r>
+              <w:t>Member</w:t>
+            </w:r>
+          </w:p>
         </w:tc>
       </w:tr>
       <w:tr>
         <w:tc>
           <w:tcPr>
-            <w:tcW w:w="393" w:type="pct"/>
+            <w:tcW w:w="327" w:type="pct"/>
             <w:vAlign w:val="center"/>
           </w:tcPr>
           <w:p>
@@ -9871,7 +9804,7 @@
         </w:tc>
         <w:tc>
           <w:tcPr>
-            <w:tcW w:w="1628" w:type="pct"/>
+            <w:tcW w:w="1782" w:type="pct"/>
             <w:vAlign w:val="center"/>
           </w:tcPr>
           <w:p>
@@ -9882,16 +9815,22 @@
         </w:tc>
         <w:tc>
           <w:tcPr>
-            <w:tcW w:w="2979" w:type="pct"/>
-            <w:vAlign w:val="center"/>
-          </w:tcPr>
-          <w:p/>
+            <w:tcW w:w="2891" w:type="pct"/>
+          </w:tcPr>
+          <w:p>
+            <w:r>
+              <w:t xml:space="preserve">Description entity of </w:t>
+            </w:r>
+            <w:r>
+              <w:t>Article editing</w:t>
+            </w:r>
+          </w:p>
         </w:tc>
       </w:tr>
       <w:tr>
         <w:tc>
           <w:tcPr>
-            <w:tcW w:w="393" w:type="pct"/>
+            <w:tcW w:w="327" w:type="pct"/>
             <w:vAlign w:val="center"/>
           </w:tcPr>
           <w:p>
@@ -9907,29 +9846,33 @@
         </w:tc>
         <w:tc>
           <w:tcPr>
-            <w:tcW w:w="1628" w:type="pct"/>
-            <w:vAlign w:val="center"/>
-          </w:tcPr>
-          <w:p>
-            <w:proofErr w:type="spellStart"/>
+            <w:tcW w:w="1782" w:type="pct"/>
+            <w:vAlign w:val="center"/>
+          </w:tcPr>
+          <w:p>
             <w:r>
               <w:t>MemberFlow</w:t>
             </w:r>
-            <w:proofErr w:type="spellEnd"/>
-          </w:p>
-        </w:tc>
-        <w:tc>
-          <w:tcPr>
-            <w:tcW w:w="2979" w:type="pct"/>
-            <w:vAlign w:val="center"/>
-          </w:tcPr>
-          <w:p/>
+          </w:p>
+        </w:tc>
+        <w:tc>
+          <w:tcPr>
+            <w:tcW w:w="2891" w:type="pct"/>
+          </w:tcPr>
+          <w:p>
+            <w:r>
+              <w:t xml:space="preserve">Description entity of </w:t>
+            </w:r>
+            <w:r>
+              <w:t>MemberFlow</w:t>
+            </w:r>
+          </w:p>
         </w:tc>
       </w:tr>
       <w:tr>
         <w:tc>
           <w:tcPr>
-            <w:tcW w:w="393" w:type="pct"/>
+            <w:tcW w:w="327" w:type="pct"/>
             <w:vAlign w:val="center"/>
           </w:tcPr>
           <w:p>
@@ -9945,29 +9888,33 @@
         </w:tc>
         <w:tc>
           <w:tcPr>
-            <w:tcW w:w="1628" w:type="pct"/>
-            <w:vAlign w:val="center"/>
-          </w:tcPr>
-          <w:p>
-            <w:proofErr w:type="spellStart"/>
+            <w:tcW w:w="1782" w:type="pct"/>
+            <w:vAlign w:val="center"/>
+          </w:tcPr>
+          <w:p>
             <w:r>
               <w:t>ModFlow</w:t>
             </w:r>
-            <w:proofErr w:type="spellEnd"/>
-          </w:p>
-        </w:tc>
-        <w:tc>
-          <w:tcPr>
-            <w:tcW w:w="2979" w:type="pct"/>
-            <w:vAlign w:val="center"/>
-          </w:tcPr>
-          <w:p/>
+          </w:p>
+        </w:tc>
+        <w:tc>
+          <w:tcPr>
+            <w:tcW w:w="2891" w:type="pct"/>
+          </w:tcPr>
+          <w:p>
+            <w:r>
+              <w:t xml:space="preserve">Description entity of </w:t>
+            </w:r>
+            <w:r>
+              <w:t>ModFlow</w:t>
+            </w:r>
+          </w:p>
         </w:tc>
       </w:tr>
       <w:tr>
         <w:tc>
           <w:tcPr>
-            <w:tcW w:w="393" w:type="pct"/>
+            <w:tcW w:w="327" w:type="pct"/>
             <w:vAlign w:val="center"/>
           </w:tcPr>
           <w:p>
@@ -9983,29 +9930,33 @@
         </w:tc>
         <w:tc>
           <w:tcPr>
-            <w:tcW w:w="1628" w:type="pct"/>
-            <w:vAlign w:val="center"/>
-          </w:tcPr>
-          <w:p>
-            <w:proofErr w:type="spellStart"/>
+            <w:tcW w:w="1782" w:type="pct"/>
+            <w:vAlign w:val="center"/>
+          </w:tcPr>
+          <w:p>
             <w:r>
               <w:t>ArticleFindingService</w:t>
             </w:r>
-            <w:proofErr w:type="spellEnd"/>
-          </w:p>
-        </w:tc>
-        <w:tc>
-          <w:tcPr>
-            <w:tcW w:w="2979" w:type="pct"/>
-            <w:vAlign w:val="center"/>
-          </w:tcPr>
-          <w:p/>
+          </w:p>
+        </w:tc>
+        <w:tc>
+          <w:tcPr>
+            <w:tcW w:w="2891" w:type="pct"/>
+          </w:tcPr>
+          <w:p>
+            <w:r>
+              <w:t xml:space="preserve">Description entity of </w:t>
+            </w:r>
+            <w:r>
+              <w:t>Article finding</w:t>
+            </w:r>
+          </w:p>
         </w:tc>
       </w:tr>
       <w:tr>
         <w:tc>
           <w:tcPr>
-            <w:tcW w:w="393" w:type="pct"/>
+            <w:tcW w:w="327" w:type="pct"/>
             <w:vAlign w:val="center"/>
           </w:tcPr>
           <w:p>
@@ -10021,29 +9972,33 @@
         </w:tc>
         <w:tc>
           <w:tcPr>
-            <w:tcW w:w="1628" w:type="pct"/>
-            <w:vAlign w:val="center"/>
-          </w:tcPr>
-          <w:p>
-            <w:proofErr w:type="spellStart"/>
+            <w:tcW w:w="1782" w:type="pct"/>
+            <w:vAlign w:val="center"/>
+          </w:tcPr>
+          <w:p>
             <w:r>
               <w:t>ArticleReportingService</w:t>
             </w:r>
-            <w:proofErr w:type="spellEnd"/>
-          </w:p>
-        </w:tc>
-        <w:tc>
-          <w:tcPr>
-            <w:tcW w:w="2979" w:type="pct"/>
-            <w:vAlign w:val="center"/>
-          </w:tcPr>
-          <w:p/>
+          </w:p>
+        </w:tc>
+        <w:tc>
+          <w:tcPr>
+            <w:tcW w:w="2891" w:type="pct"/>
+          </w:tcPr>
+          <w:p>
+            <w:r>
+              <w:t xml:space="preserve">Description entity of </w:t>
+            </w:r>
+            <w:r>
+              <w:t>Article reporting</w:t>
+            </w:r>
+          </w:p>
         </w:tc>
       </w:tr>
       <w:tr>
         <w:tc>
           <w:tcPr>
-            <w:tcW w:w="393" w:type="pct"/>
+            <w:tcW w:w="327" w:type="pct"/>
             <w:vAlign w:val="center"/>
           </w:tcPr>
           <w:p>
@@ -10059,7 +10014,7 @@
         </w:tc>
         <w:tc>
           <w:tcPr>
-            <w:tcW w:w="1628" w:type="pct"/>
+            <w:tcW w:w="1782" w:type="pct"/>
             <w:vAlign w:val="center"/>
           </w:tcPr>
           <w:p>
@@ -10070,16 +10025,22 @@
         </w:tc>
         <w:tc>
           <w:tcPr>
-            <w:tcW w:w="2979" w:type="pct"/>
-            <w:vAlign w:val="center"/>
-          </w:tcPr>
-          <w:p/>
+            <w:tcW w:w="2891" w:type="pct"/>
+          </w:tcPr>
+          <w:p>
+            <w:r>
+              <w:t xml:space="preserve">Description entity of </w:t>
+            </w:r>
+            <w:r>
+              <w:t xml:space="preserve">Report </w:t>
+            </w:r>
+          </w:p>
         </w:tc>
       </w:tr>
       <w:tr>
         <w:tc>
           <w:tcPr>
-            <w:tcW w:w="393" w:type="pct"/>
+            <w:tcW w:w="327" w:type="pct"/>
             <w:vAlign w:val="center"/>
           </w:tcPr>
           <w:p>
@@ -10095,7 +10056,7 @@
         </w:tc>
         <w:tc>
           <w:tcPr>
-            <w:tcW w:w="1628" w:type="pct"/>
+            <w:tcW w:w="1782" w:type="pct"/>
             <w:vAlign w:val="center"/>
           </w:tcPr>
           <w:p>
@@ -10106,16 +10067,22 @@
         </w:tc>
         <w:tc>
           <w:tcPr>
-            <w:tcW w:w="2979" w:type="pct"/>
-            <w:vAlign w:val="center"/>
-          </w:tcPr>
-          <w:p/>
+            <w:tcW w:w="2891" w:type="pct"/>
+          </w:tcPr>
+          <w:p>
+            <w:r>
+              <w:t xml:space="preserve">Description entity of </w:t>
+            </w:r>
+            <w:r>
+              <w:t>Review</w:t>
+            </w:r>
+          </w:p>
         </w:tc>
       </w:tr>
       <w:tr>
         <w:tc>
           <w:tcPr>
-            <w:tcW w:w="393" w:type="pct"/>
+            <w:tcW w:w="327" w:type="pct"/>
             <w:vAlign w:val="center"/>
           </w:tcPr>
           <w:p>
@@ -10131,29 +10098,33 @@
         </w:tc>
         <w:tc>
           <w:tcPr>
-            <w:tcW w:w="1628" w:type="pct"/>
-            <w:vAlign w:val="center"/>
-          </w:tcPr>
-          <w:p>
-            <w:proofErr w:type="spellStart"/>
+            <w:tcW w:w="1782" w:type="pct"/>
+            <w:vAlign w:val="center"/>
+          </w:tcPr>
+          <w:p>
             <w:r>
               <w:t>Uploader</w:t>
             </w:r>
-            <w:proofErr w:type="spellEnd"/>
-          </w:p>
-        </w:tc>
-        <w:tc>
-          <w:tcPr>
-            <w:tcW w:w="2979" w:type="pct"/>
-            <w:vAlign w:val="center"/>
-          </w:tcPr>
-          <w:p/>
+          </w:p>
+        </w:tc>
+        <w:tc>
+          <w:tcPr>
+            <w:tcW w:w="2891" w:type="pct"/>
+          </w:tcPr>
+          <w:p>
+            <w:r>
+              <w:t xml:space="preserve">Description entity of </w:t>
+            </w:r>
+            <w:r>
+              <w:t>Upload picture</w:t>
+            </w:r>
+          </w:p>
         </w:tc>
       </w:tr>
       <w:tr>
         <w:tc>
           <w:tcPr>
-            <w:tcW w:w="393" w:type="pct"/>
+            <w:tcW w:w="327" w:type="pct"/>
             <w:vAlign w:val="center"/>
           </w:tcPr>
           <w:p>
@@ -10169,29 +10140,33 @@
         </w:tc>
         <w:tc>
           <w:tcPr>
-            <w:tcW w:w="1628" w:type="pct"/>
-            <w:vAlign w:val="center"/>
-          </w:tcPr>
-          <w:p>
-            <w:proofErr w:type="spellStart"/>
+            <w:tcW w:w="1782" w:type="pct"/>
+            <w:vAlign w:val="center"/>
+          </w:tcPr>
+          <w:p>
             <w:r>
               <w:t>UploadServiceServiceProvider</w:t>
             </w:r>
-            <w:proofErr w:type="spellEnd"/>
-          </w:p>
-        </w:tc>
-        <w:tc>
-          <w:tcPr>
-            <w:tcW w:w="2979" w:type="pct"/>
-            <w:vAlign w:val="center"/>
-          </w:tcPr>
-          <w:p/>
+          </w:p>
+        </w:tc>
+        <w:tc>
+          <w:tcPr>
+            <w:tcW w:w="2891" w:type="pct"/>
+          </w:tcPr>
+          <w:p>
+            <w:r>
+              <w:t xml:space="preserve">Description entity of </w:t>
+            </w:r>
+            <w:r>
+              <w:t>Upload service</w:t>
+            </w:r>
+          </w:p>
         </w:tc>
       </w:tr>
       <w:tr>
         <w:tc>
           <w:tcPr>
-            <w:tcW w:w="393" w:type="pct"/>
+            <w:tcW w:w="327" w:type="pct"/>
             <w:vAlign w:val="center"/>
           </w:tcPr>
           <w:p>
@@ -10207,29 +10182,33 @@
         </w:tc>
         <w:tc>
           <w:tcPr>
-            <w:tcW w:w="1628" w:type="pct"/>
-            <w:vAlign w:val="center"/>
-          </w:tcPr>
-          <w:p>
-            <w:proofErr w:type="spellStart"/>
+            <w:tcW w:w="1782" w:type="pct"/>
+            <w:vAlign w:val="center"/>
+          </w:tcPr>
+          <w:p>
             <w:r>
               <w:t>FileUrlMapper</w:t>
             </w:r>
-            <w:proofErr w:type="spellEnd"/>
-          </w:p>
-        </w:tc>
-        <w:tc>
-          <w:tcPr>
-            <w:tcW w:w="2979" w:type="pct"/>
-            <w:vAlign w:val="center"/>
-          </w:tcPr>
-          <w:p/>
+          </w:p>
+        </w:tc>
+        <w:tc>
+          <w:tcPr>
+            <w:tcW w:w="2891" w:type="pct"/>
+          </w:tcPr>
+          <w:p>
+            <w:r>
+              <w:t xml:space="preserve">Description entity of </w:t>
+            </w:r>
+            <w:r>
+              <w:t>url link of picture</w:t>
+            </w:r>
+          </w:p>
         </w:tc>
       </w:tr>
       <w:tr>
         <w:tc>
           <w:tcPr>
-            <w:tcW w:w="393" w:type="pct"/>
+            <w:tcW w:w="327" w:type="pct"/>
             <w:vAlign w:val="center"/>
           </w:tcPr>
           <w:p>
@@ -10245,23 +10224,29 @@
         </w:tc>
         <w:tc>
           <w:tcPr>
-            <w:tcW w:w="1628" w:type="pct"/>
-            <w:vAlign w:val="center"/>
-          </w:tcPr>
-          <w:p>
-            <w:proofErr w:type="spellStart"/>
+            <w:tcW w:w="1782" w:type="pct"/>
+            <w:vAlign w:val="center"/>
+          </w:tcPr>
+          <w:p>
             <w:r>
               <w:t>UniqueFileNameGenerator</w:t>
             </w:r>
-            <w:proofErr w:type="spellEnd"/>
-          </w:p>
-        </w:tc>
-        <w:tc>
-          <w:tcPr>
-            <w:tcW w:w="2979" w:type="pct"/>
-            <w:vAlign w:val="center"/>
-          </w:tcPr>
-          <w:p/>
+          </w:p>
+        </w:tc>
+        <w:tc>
+          <w:tcPr>
+            <w:tcW w:w="2891" w:type="pct"/>
+          </w:tcPr>
+          <w:p>
+            <w:r>
+              <w:t xml:space="preserve">Description entity of </w:t>
+            </w:r>
+            <w:r>
+              <w:t>unique file name generator</w:t>
+            </w:r>
+            <w:bookmarkStart w:id="63" w:name="_GoBack"/>
+            <w:bookmarkEnd w:id="63"/>
+          </w:p>
         </w:tc>
       </w:tr>
     </w:tbl>
@@ -10359,11 +10344,9 @@
             <w:vAlign w:val="center"/>
           </w:tcPr>
           <w:p>
-            <w:proofErr w:type="spellStart"/>
             <w:r>
               <w:t>RegisterController</w:t>
             </w:r>
-            <w:proofErr w:type="spellEnd"/>
           </w:p>
         </w:tc>
         <w:tc>
@@ -10438,7 +10421,6 @@
             <w:vAlign w:val="center"/>
           </w:tcPr>
           <w:p>
-            <w:proofErr w:type="spellStart"/>
             <w:r>
               <w:t>Article</w:t>
             </w:r>
@@ -10448,7 +10430,6 @@
             <w:r>
               <w:t>Controller</w:t>
             </w:r>
-            <w:proofErr w:type="spellEnd"/>
           </w:p>
         </w:tc>
         <w:tc>
@@ -10538,7 +10519,6 @@
             <w:vAlign w:val="center"/>
           </w:tcPr>
           <w:p>
-            <w:proofErr w:type="spellStart"/>
             <w:r>
               <w:t>Article</w:t>
             </w:r>
@@ -10548,7 +10528,6 @@
             <w:r>
               <w:t>Controller</w:t>
             </w:r>
-            <w:proofErr w:type="spellEnd"/>
           </w:p>
         </w:tc>
         <w:tc>
@@ -10620,11 +10599,9 @@
             <w:vAlign w:val="center"/>
           </w:tcPr>
           <w:p>
-            <w:proofErr w:type="spellStart"/>
             <w:r>
               <w:t>ArticleReportingController</w:t>
             </w:r>
-            <w:proofErr w:type="spellEnd"/>
           </w:p>
         </w:tc>
         <w:tc>
@@ -10705,11 +10682,9 @@
             <w:vAlign w:val="center"/>
           </w:tcPr>
           <w:p>
-            <w:proofErr w:type="spellStart"/>
             <w:r>
               <w:t>ArticleReviewingController</w:t>
             </w:r>
-            <w:proofErr w:type="spellEnd"/>
           </w:p>
         </w:tc>
         <w:tc>
@@ -10781,11 +10756,9 @@
             <w:vAlign w:val="center"/>
           </w:tcPr>
           <w:p>
-            <w:proofErr w:type="spellStart"/>
             <w:r>
               <w:t>PageShowingController</w:t>
             </w:r>
-            <w:proofErr w:type="spellEnd"/>
           </w:p>
         </w:tc>
         <w:tc>
@@ -10828,8 +10801,6 @@
             <w:r>
               <w:t>Respond result and data back to View.</w:t>
             </w:r>
-            <w:bookmarkStart w:id="63" w:name="_GoBack"/>
-            <w:bookmarkEnd w:id="63"/>
           </w:p>
         </w:tc>
       </w:tr>
@@ -10856,11 +10827,9 @@
             <w:vAlign w:val="center"/>
           </w:tcPr>
           <w:p>
-            <w:proofErr w:type="spellStart"/>
             <w:r>
               <w:t>LoginController</w:t>
             </w:r>
-            <w:proofErr w:type="spellEnd"/>
           </w:p>
         </w:tc>
         <w:tc>
@@ -10876,6 +10845,33 @@
                 <w:numId w:val="13"/>
               </w:numPr>
             </w:pPr>
+            <w:r>
+              <w:t>Receive request of login.</w:t>
+            </w:r>
+          </w:p>
+          <w:p>
+            <w:pPr>
+              <w:pStyle w:val="ListParagraph"/>
+              <w:numPr>
+                <w:ilvl w:val="0"/>
+                <w:numId w:val="13"/>
+              </w:numPr>
+            </w:pPr>
+            <w:r>
+              <w:t>Handle request from client and call method to login system.</w:t>
+            </w:r>
+          </w:p>
+          <w:p>
+            <w:pPr>
+              <w:pStyle w:val="ListParagraph"/>
+              <w:numPr>
+                <w:ilvl w:val="0"/>
+                <w:numId w:val="13"/>
+              </w:numPr>
+            </w:pPr>
+            <w:r>
+              <w:t>Respond result and data back to View.</w:t>
+            </w:r>
           </w:p>
         </w:tc>
       </w:tr>
@@ -10902,11 +10898,9 @@
             <w:vAlign w:val="center"/>
           </w:tcPr>
           <w:p>
-            <w:proofErr w:type="spellStart"/>
             <w:r>
               <w:t>ProfileController</w:t>
             </w:r>
-            <w:proofErr w:type="spellEnd"/>
           </w:p>
         </w:tc>
         <w:tc>
@@ -10922,6 +10916,33 @@
                 <w:numId w:val="13"/>
               </w:numPr>
             </w:pPr>
+            <w:r>
+              <w:t>Receive request of showing, editing user profile.</w:t>
+            </w:r>
+          </w:p>
+          <w:p>
+            <w:pPr>
+              <w:pStyle w:val="ListParagraph"/>
+              <w:numPr>
+                <w:ilvl w:val="0"/>
+                <w:numId w:val="13"/>
+              </w:numPr>
+            </w:pPr>
+            <w:r>
+              <w:t>Handle request from client and call method about user profile.</w:t>
+            </w:r>
+          </w:p>
+          <w:p>
+            <w:pPr>
+              <w:pStyle w:val="ListParagraph"/>
+              <w:numPr>
+                <w:ilvl w:val="0"/>
+                <w:numId w:val="13"/>
+              </w:numPr>
+            </w:pPr>
+            <w:r>
+              <w:t>Respond result and data back to View.</w:t>
+            </w:r>
           </w:p>
         </w:tc>
       </w:tr>
@@ -10948,11 +10969,9 @@
             <w:vAlign w:val="center"/>
           </w:tcPr>
           <w:p>
-            <w:proofErr w:type="spellStart"/>
             <w:r>
               <w:t>AdminUsersDataController</w:t>
             </w:r>
-            <w:proofErr w:type="spellEnd"/>
           </w:p>
         </w:tc>
         <w:tc>
@@ -10968,6 +10987,33 @@
                 <w:numId w:val="13"/>
               </w:numPr>
             </w:pPr>
+            <w:r>
+              <w:t>Receive request of manage user account from admin.</w:t>
+            </w:r>
+          </w:p>
+          <w:p>
+            <w:pPr>
+              <w:pStyle w:val="ListParagraph"/>
+              <w:numPr>
+                <w:ilvl w:val="0"/>
+                <w:numId w:val="13"/>
+              </w:numPr>
+            </w:pPr>
+            <w:r>
+              <w:t>Handle request from admin and call management user data method.</w:t>
+            </w:r>
+          </w:p>
+          <w:p>
+            <w:pPr>
+              <w:pStyle w:val="ListParagraph"/>
+              <w:numPr>
+                <w:ilvl w:val="0"/>
+                <w:numId w:val="13"/>
+              </w:numPr>
+            </w:pPr>
+            <w:r>
+              <w:t>Respond result and data back to View.</w:t>
+            </w:r>
           </w:p>
         </w:tc>
       </w:tr>
@@ -10994,11 +11040,9 @@
             <w:vAlign w:val="center"/>
           </w:tcPr>
           <w:p>
-            <w:proofErr w:type="spellStart"/>
             <w:r>
               <w:t>AdminProceedController</w:t>
             </w:r>
-            <w:proofErr w:type="spellEnd"/>
           </w:p>
         </w:tc>
         <w:tc>
@@ -11014,6 +11058,33 @@
                 <w:numId w:val="13"/>
               </w:numPr>
             </w:pPr>
+            <w:r>
+              <w:t>Receive request of admin proceed.</w:t>
+            </w:r>
+          </w:p>
+          <w:p>
+            <w:pPr>
+              <w:pStyle w:val="ListParagraph"/>
+              <w:numPr>
+                <w:ilvl w:val="0"/>
+                <w:numId w:val="13"/>
+              </w:numPr>
+            </w:pPr>
+            <w:r>
+              <w:t>Handle request from admin and call admin proceed method.</w:t>
+            </w:r>
+          </w:p>
+          <w:p>
+            <w:pPr>
+              <w:pStyle w:val="ListParagraph"/>
+              <w:numPr>
+                <w:ilvl w:val="0"/>
+                <w:numId w:val="13"/>
+              </w:numPr>
+            </w:pPr>
+            <w:r>
+              <w:t>Respond result and data back to View.</w:t>
+            </w:r>
           </w:p>
         </w:tc>
       </w:tr>
@@ -11040,11 +11111,9 @@
             <w:vAlign w:val="center"/>
           </w:tcPr>
           <w:p>
-            <w:proofErr w:type="spellStart"/>
             <w:r>
               <w:t>ModArticleDataFindingController</w:t>
             </w:r>
-            <w:proofErr w:type="spellEnd"/>
           </w:p>
         </w:tc>
         <w:tc>
@@ -11060,6 +11129,33 @@
                 <w:numId w:val="13"/>
               </w:numPr>
             </w:pPr>
+            <w:r>
+              <w:t>Receive request of find article from mod.</w:t>
+            </w:r>
+          </w:p>
+          <w:p>
+            <w:pPr>
+              <w:pStyle w:val="ListParagraph"/>
+              <w:numPr>
+                <w:ilvl w:val="0"/>
+                <w:numId w:val="13"/>
+              </w:numPr>
+            </w:pPr>
+            <w:r>
+              <w:t>Handle request from mod and call find article method.</w:t>
+            </w:r>
+          </w:p>
+          <w:p>
+            <w:pPr>
+              <w:pStyle w:val="ListParagraph"/>
+              <w:numPr>
+                <w:ilvl w:val="0"/>
+                <w:numId w:val="13"/>
+              </w:numPr>
+            </w:pPr>
+            <w:r>
+              <w:t>Respond result and data back to View.</w:t>
+            </w:r>
           </w:p>
         </w:tc>
       </w:tr>
@@ -11086,11 +11182,9 @@
             <w:vAlign w:val="center"/>
           </w:tcPr>
           <w:p>
-            <w:proofErr w:type="spellStart"/>
             <w:r>
               <w:t>ModProceedController</w:t>
             </w:r>
-            <w:proofErr w:type="spellEnd"/>
           </w:p>
         </w:tc>
         <w:tc>
@@ -11106,6 +11200,37 @@
                 <w:numId w:val="13"/>
               </w:numPr>
             </w:pPr>
+            <w:r>
+              <w:t xml:space="preserve">Receive request of </w:t>
+            </w:r>
+            <w:r>
+              <w:t>mod proceed.</w:t>
+            </w:r>
+          </w:p>
+          <w:p>
+            <w:pPr>
+              <w:pStyle w:val="ListParagraph"/>
+              <w:numPr>
+                <w:ilvl w:val="0"/>
+                <w:numId w:val="13"/>
+              </w:numPr>
+            </w:pPr>
+            <w:r>
+              <w:lastRenderedPageBreak/>
+              <w:t>Handle request from mod and call mod proceed method.</w:t>
+            </w:r>
+          </w:p>
+          <w:p>
+            <w:pPr>
+              <w:pStyle w:val="ListParagraph"/>
+              <w:numPr>
+                <w:ilvl w:val="0"/>
+                <w:numId w:val="13"/>
+              </w:numPr>
+            </w:pPr>
+            <w:r>
+              <w:t>Respond result and back to View.</w:t>
+            </w:r>
           </w:p>
         </w:tc>
       </w:tr>
@@ -11127,16 +11252,11 @@
       <w:r>
         <w:t xml:space="preserve">Include many </w:t>
       </w:r>
-      <w:proofErr w:type="spellStart"/>
       <w:r>
         <w:t>blade</w:t>
       </w:r>
       <w:r>
-        <w:t>.php</w:t>
-      </w:r>
-      <w:proofErr w:type="spellEnd"/>
-      <w:r>
-        <w:t xml:space="preserve"> files</w:t>
+        <w:t>.php files</w:t>
       </w:r>
     </w:p>
     <w:p>
@@ -11146,7 +11266,6 @@
       <w:bookmarkStart w:id="64" w:name="_Toc504442111"/>
       <w:bookmarkStart w:id="65" w:name="_Toc322633833"/>
       <w:r>
-        <w:lastRenderedPageBreak/>
         <w:t>Process View</w:t>
       </w:r>
       <w:bookmarkEnd w:id="64"/>
@@ -11288,17 +11407,8 @@
     </w:p>
     <w:p>
       <w:r>
-        <w:t xml:space="preserve">User input </w:t>
-      </w:r>
-      <w:proofErr w:type="gramStart"/>
-      <w:r>
-        <w:t>data(</w:t>
-      </w:r>
-      <w:proofErr w:type="gramEnd"/>
-      <w:r>
-        <w:t>username, password) and click “</w:t>
-      </w:r>
-      <w:proofErr w:type="spellStart"/>
+        <w:t>User input data(username, password) and click “</w:t>
+      </w:r>
       <w:r>
         <w:rPr>
           <w:rFonts w:hint="eastAsia"/>
@@ -11306,102 +11416,70 @@
         <w:t>Đă</w:t>
       </w:r>
       <w:r>
-        <w:t>ng</w:t>
-      </w:r>
-      <w:proofErr w:type="spellEnd"/>
+        <w:t>ng nhập</w:t>
+      </w:r>
+      <w:r>
+        <w:t>” button</w:t>
+      </w:r>
+      <w:r>
+        <w:t xml:space="preserve">, user send a request </w:t>
+      </w:r>
+      <w:r>
+        <w:t xml:space="preserve">login </w:t>
+      </w:r>
+      <w:r>
+        <w:t>to server, middleware will check data</w:t>
+      </w:r>
+    </w:p>
+    <w:p>
+      <w:r>
+        <w:t xml:space="preserve">If data entered </w:t>
+      </w:r>
+      <w:r>
+        <w:t xml:space="preserve">is </w:t>
+      </w:r>
+      <w:r>
+        <w:t>in valid</w:t>
+      </w:r>
+      <w:r>
+        <w:t xml:space="preserve">, </w:t>
+      </w:r>
+      <w:r>
+        <w:t>midleware will send back an error message</w:t>
+      </w:r>
+    </w:p>
+    <w:p>
+      <w:r>
+        <w:t xml:space="preserve">If data enterd is valid, </w:t>
+      </w:r>
+      <w:r>
+        <w:t>controller</w:t>
+      </w:r>
+      <w:r>
+        <w:t xml:space="preserve"> will </w:t>
+      </w:r>
+      <w:r>
+        <w:t>handle and call login function. In login function, Authenticator get data member from DB by login data</w:t>
+      </w:r>
+    </w:p>
+    <w:p>
+      <w:r>
+        <w:t xml:space="preserve">If </w:t>
+      </w:r>
+      <w:r>
+        <w:t>member</w:t>
+      </w:r>
+      <w:r>
+        <w:t xml:space="preserve"> is</w:t>
+      </w:r>
+      <w:r>
+        <w:t xml:space="preserve"> not</w:t>
+      </w:r>
       <w:r>
         <w:t xml:space="preserve"> </w:t>
       </w:r>
-      <w:proofErr w:type="spellStart"/>
-      <w:r>
-        <w:t>nhập</w:t>
-      </w:r>
-      <w:proofErr w:type="spellEnd"/>
-      <w:r>
-        <w:t>” button</w:t>
-      </w:r>
-      <w:r>
-        <w:t xml:space="preserve">, user send a request </w:t>
-      </w:r>
-      <w:r>
-        <w:t xml:space="preserve">login </w:t>
-      </w:r>
-      <w:r>
-        <w:t>to server, middleware will check data</w:t>
-      </w:r>
-    </w:p>
-    <w:p>
-      <w:r>
-        <w:t xml:space="preserve">If data entered </w:t>
-      </w:r>
-      <w:r>
-        <w:t xml:space="preserve">is </w:t>
-      </w:r>
-      <w:r>
-        <w:t>in valid</w:t>
-      </w:r>
-      <w:r>
-        <w:t xml:space="preserve">, </w:t>
-      </w:r>
-      <w:proofErr w:type="spellStart"/>
-      <w:r>
-        <w:t>midleware</w:t>
-      </w:r>
-      <w:proofErr w:type="spellEnd"/>
-      <w:r>
-        <w:t xml:space="preserve"> will send back an error message</w:t>
-      </w:r>
-    </w:p>
-    <w:p>
-      <w:r>
-        <w:t xml:space="preserve">If data </w:t>
-      </w:r>
-      <w:proofErr w:type="spellStart"/>
-      <w:r>
-        <w:t>enterd</w:t>
-      </w:r>
-      <w:proofErr w:type="spellEnd"/>
-      <w:r>
-        <w:t xml:space="preserve"> is valid, </w:t>
-      </w:r>
-      <w:r>
-        <w:t>controller</w:t>
-      </w:r>
-      <w:r>
-        <w:t xml:space="preserve"> will </w:t>
-      </w:r>
-      <w:r>
-        <w:t>handle and call login function. In login function, Authenticator get data member from DB by login data</w:t>
-      </w:r>
-    </w:p>
-    <w:p>
-      <w:r>
-        <w:t xml:space="preserve">If </w:t>
-      </w:r>
-      <w:r>
-        <w:t>member</w:t>
-      </w:r>
-      <w:r>
-        <w:t xml:space="preserve"> is</w:t>
-      </w:r>
-      <w:r>
-        <w:t xml:space="preserve"> not</w:t>
-      </w:r>
-      <w:r>
-        <w:t xml:space="preserve"> </w:t>
-      </w:r>
-      <w:r>
-        <w:t xml:space="preserve">exist (gotten data is null) error </w:t>
-      </w:r>
-      <w:proofErr w:type="spellStart"/>
-      <w:proofErr w:type="gramStart"/>
-      <w:r>
-        <w:t>msg</w:t>
-      </w:r>
-      <w:proofErr w:type="spellEnd"/>
-      <w:proofErr w:type="gramEnd"/>
-      <w:r>
-        <w:t xml:space="preserve"> will be displayed in Login page</w:t>
+      <w:r>
+        <w:t>exist (gotten data is null) error msg will be displayed in Login page</w:t>
       </w:r>
     </w:p>
     <w:p>
@@ -11867,16 +11945,11 @@
       <w:r>
         <w:t>“</w:t>
       </w:r>
-      <w:proofErr w:type="spellStart"/>
       <w:r>
         <w:t>VMN</w:t>
       </w:r>
       <w:r>
-        <w:t>_VN_Software</w:t>
-      </w:r>
-      <w:proofErr w:type="spellEnd"/>
-      <w:r>
-        <w:t xml:space="preserve"> requirement </w:t>
+        <w:t xml:space="preserve">_VN_Software requirement </w:t>
       </w:r>
       <w:r>
         <w:t>specification_v1.1</w:t>
@@ -12329,7 +12402,7 @@
         <w:rStyle w:val="PageNumber"/>
         <w:noProof/>
       </w:rPr>
-      <w:t>25</w:t>
+      <w:t>24</w:t>
     </w:r>
     <w:r>
       <w:rPr>
@@ -21661,7 +21734,7 @@
   <a:extraClrSchemeLst/>
   <a:extLst>
     <a:ext uri="{05A4C25C-085E-4340-85A3-A5531E510DB2}">
-      <thm15:themeFamily xmlns:thm15="http://schemas.microsoft.com/office/thememl/2012/main" xmlns="" name="Office Theme" id="{62F939B6-93AF-4DB8-9C6B-D6C7DFDC589F}" vid="{4A3C46E8-61CC-4603-A589-7422A47A8E4A}"/>
+      <thm15:themeFamily xmlns="" xmlns:thm15="http://schemas.microsoft.com/office/thememl/2012/main" name="Office Theme" id="{62F939B6-93AF-4DB8-9C6B-D6C7DFDC589F}" vid="{4A3C46E8-61CC-4603-A589-7422A47A8E4A}"/>
     </a:ext>
   </a:extLst>
 </a:theme>
@@ -21672,7 +21745,7 @@
 </file>
 
 <file path=customXml/itemProps1.xml><?xml version="1.0" encoding="utf-8"?>
-<ds:datastoreItem xmlns:ds="http://schemas.openxmlformats.org/officeDocument/2006/customXml" ds:itemID="{937DD643-A24B-064A-AB4E-C49148B5F1A5}">
+<ds:datastoreItem xmlns:ds="http://schemas.openxmlformats.org/officeDocument/2006/customXml" ds:itemID="{064F2E2E-5D0C-BB4A-BD19-3E9E0C3327AA}">
   <ds:schemaRefs>
     <ds:schemaRef ds:uri="http://schemas.openxmlformats.org/officeDocument/2006/bibliography"/>
   </ds:schemaRefs>

</xml_diff>

<commit_message>
architecture design final version
</commit_message>
<xml_diff>
--- a/WIP/Deliverable/Report2/VMN_Architecture-Design_v1.0_EN.docx
+++ b/WIP/Deliverable/Report2/VMN_Architecture-Design_v1.0_EN.docx
@@ -564,6 +564,7 @@
             <w:pPr>
               <w:pStyle w:val="Bang"/>
             </w:pPr>
+            <w:proofErr w:type="gramStart"/>
             <w:r>
               <w:t>v</w:t>
             </w:r>
@@ -573,6 +574,7 @@
             <w:r>
               <w:t>0</w:t>
             </w:r>
+            <w:proofErr w:type="gramEnd"/>
           </w:p>
         </w:tc>
       </w:tr>
@@ -1051,8 +1053,13 @@
         <w:tab/>
       </w:r>
       <w:r>
-        <w:t xml:space="preserve">    Nguyen Minh Tien</w:t>
-      </w:r>
+        <w:t xml:space="preserve">    Nguyen Minh </w:t>
+      </w:r>
+      <w:proofErr w:type="spellStart"/>
+      <w:r>
+        <w:t>Tien</w:t>
+      </w:r>
+      <w:proofErr w:type="spellEnd"/>
       <w:r>
         <w:tab/>
       </w:r>
@@ -3302,7 +3309,7 @@
           </w:tcPr>
           <w:p>
             <w:r>
-              <w:t>User</w:t>
+              <w:t>Guest</w:t>
             </w:r>
           </w:p>
         </w:tc>
@@ -3315,7 +3322,7 @@
               <w:cnfStyle w:val="000000000000" w:firstRow="0" w:lastRow="0" w:firstColumn="0" w:lastColumn="0" w:oddVBand="0" w:evenVBand="0" w:oddHBand="0" w:evenHBand="0" w:firstRowFirstColumn="0" w:firstRowLastColumn="0" w:lastRowFirstColumn="0" w:lastRowLastColumn="0"/>
             </w:pPr>
             <w:r>
-              <w:t>A person who can use feature of VMN</w:t>
+              <w:t>A person who does not have account</w:t>
             </w:r>
           </w:p>
         </w:tc>
@@ -3327,9 +3334,6 @@
             <w:pPr>
               <w:cnfStyle w:val="000000000000" w:firstRow="0" w:lastRow="0" w:firstColumn="0" w:lastColumn="0" w:oddVBand="0" w:evenVBand="0" w:oddHBand="0" w:evenHBand="0" w:firstRowFirstColumn="0" w:firstRowLastColumn="0" w:lastRowFirstColumn="0" w:lastRowLastColumn="0"/>
             </w:pPr>
-            <w:r>
-              <w:t xml:space="preserve">Include Guest Member, Mod, Admin,  </w:t>
-            </w:r>
           </w:p>
         </w:tc>
       </w:tr>
@@ -3344,7 +3348,7 @@
           </w:tcPr>
           <w:p>
             <w:r>
-              <w:t>Guest</w:t>
+              <w:t>Member</w:t>
             </w:r>
           </w:p>
         </w:tc>
@@ -3357,7 +3361,7 @@
               <w:cnfStyle w:val="000000100000" w:firstRow="0" w:lastRow="0" w:firstColumn="0" w:lastColumn="0" w:oddVBand="0" w:evenVBand="0" w:oddHBand="1" w:evenHBand="0" w:firstRowFirstColumn="0" w:firstRowLastColumn="0" w:lastRowFirstColumn="0" w:lastRowLastColumn="0"/>
             </w:pPr>
             <w:r>
-              <w:t>A person who does not have account</w:t>
+              <w:t>Who has account and can contribute information to system</w:t>
             </w:r>
           </w:p>
         </w:tc>
@@ -3369,6 +3373,9 @@
             <w:pPr>
               <w:cnfStyle w:val="000000100000" w:firstRow="0" w:lastRow="0" w:firstColumn="0" w:lastColumn="0" w:oddVBand="0" w:evenVBand="0" w:oddHBand="1" w:evenHBand="0" w:firstRowFirstColumn="0" w:firstRowLastColumn="0" w:lastRowFirstColumn="0" w:lastRowLastColumn="0"/>
             </w:pPr>
+            <w:r>
+              <w:t>Include Common member and Mod</w:t>
+            </w:r>
           </w:p>
         </w:tc>
       </w:tr>
@@ -3380,7 +3387,7 @@
           </w:tcPr>
           <w:p>
             <w:r>
-              <w:t>Member</w:t>
+              <w:t>Mod</w:t>
             </w:r>
           </w:p>
         </w:tc>
@@ -3393,7 +3400,7 @@
               <w:cnfStyle w:val="000000000000" w:firstRow="0" w:lastRow="0" w:firstColumn="0" w:lastColumn="0" w:oddVBand="0" w:evenVBand="0" w:oddHBand="0" w:evenHBand="0" w:firstRowFirstColumn="0" w:firstRowLastColumn="0" w:lastRowFirstColumn="0" w:lastRowLastColumn="0"/>
             </w:pPr>
             <w:r>
-              <w:t>Who has account and can contribute information to system</w:t>
+              <w:t>Content manager.</w:t>
             </w:r>
           </w:p>
         </w:tc>
@@ -3405,9 +3412,6 @@
             <w:pPr>
               <w:cnfStyle w:val="000000000000" w:firstRow="0" w:lastRow="0" w:firstColumn="0" w:lastColumn="0" w:oddVBand="0" w:evenVBand="0" w:oddHBand="0" w:evenHBand="0" w:firstRowFirstColumn="0" w:firstRowLastColumn="0" w:lastRowFirstColumn="0" w:lastRowLastColumn="0"/>
             </w:pPr>
-            <w:r>
-              <w:t>Include Common member and Mod</w:t>
-            </w:r>
           </w:p>
         </w:tc>
       </w:tr>
@@ -3422,7 +3426,7 @@
           </w:tcPr>
           <w:p>
             <w:r>
-              <w:t>Mod</w:t>
+              <w:t>Admin</w:t>
             </w:r>
           </w:p>
         </w:tc>
@@ -3435,7 +3439,7 @@
               <w:cnfStyle w:val="000000100000" w:firstRow="0" w:lastRow="0" w:firstColumn="0" w:lastColumn="0" w:oddVBand="0" w:evenVBand="0" w:oddHBand="1" w:evenHBand="0" w:firstRowFirstColumn="0" w:firstRowLastColumn="0" w:lastRowFirstColumn="0" w:lastRowLastColumn="0"/>
             </w:pPr>
             <w:r>
-              <w:t>Content manager.</w:t>
+              <w:t>System manager</w:t>
             </w:r>
           </w:p>
         </w:tc>
@@ -3446,42 +3450,6 @@
           <w:p>
             <w:pPr>
               <w:cnfStyle w:val="000000100000" w:firstRow="0" w:lastRow="0" w:firstColumn="0" w:lastColumn="0" w:oddVBand="0" w:evenVBand="0" w:oddHBand="1" w:evenHBand="0" w:firstRowFirstColumn="0" w:firstRowLastColumn="0" w:lastRowFirstColumn="0" w:lastRowLastColumn="0"/>
-            </w:pPr>
-          </w:p>
-        </w:tc>
-      </w:tr>
-      <w:tr>
-        <w:tc>
-          <w:tcPr>
-            <w:cnfStyle w:val="001000000000" w:firstRow="0" w:lastRow="0" w:firstColumn="1" w:lastColumn="0" w:oddVBand="0" w:evenVBand="0" w:oddHBand="0" w:evenHBand="0" w:firstRowFirstColumn="0" w:firstRowLastColumn="0" w:lastRowFirstColumn="0" w:lastRowLastColumn="0"/>
-            <w:tcW w:w="1921" w:type="dxa"/>
-          </w:tcPr>
-          <w:p>
-            <w:r>
-              <w:t>Admin</w:t>
-            </w:r>
-          </w:p>
-        </w:tc>
-        <w:tc>
-          <w:tcPr>
-            <w:tcW w:w="3864" w:type="dxa"/>
-          </w:tcPr>
-          <w:p>
-            <w:pPr>
-              <w:cnfStyle w:val="000000000000" w:firstRow="0" w:lastRow="0" w:firstColumn="0" w:lastColumn="0" w:oddVBand="0" w:evenVBand="0" w:oddHBand="0" w:evenHBand="0" w:firstRowFirstColumn="0" w:firstRowLastColumn="0" w:lastRowFirstColumn="0" w:lastRowLastColumn="0"/>
-            </w:pPr>
-            <w:r>
-              <w:t>System manager</w:t>
-            </w:r>
-          </w:p>
-        </w:tc>
-        <w:tc>
-          <w:tcPr>
-            <w:tcW w:w="2466" w:type="dxa"/>
-          </w:tcPr>
-          <w:p>
-            <w:pPr>
-              <w:cnfStyle w:val="000000000000" w:firstRow="0" w:lastRow="0" w:firstColumn="0" w:lastColumn="0" w:oddVBand="0" w:evenVBand="0" w:oddHBand="0" w:evenHBand="0" w:firstRowFirstColumn="0" w:firstRowLastColumn="0" w:lastRowFirstColumn="0" w:lastRowLastColumn="0"/>
             </w:pPr>
           </w:p>
         </w:tc>
@@ -3504,7 +3472,6 @@
       <w:bookmarkStart w:id="27" w:name="_Toc393923750"/>
       <w:bookmarkStart w:id="28" w:name="_Toc322633807"/>
       <w:r>
-        <w:lastRenderedPageBreak/>
         <w:t>References</w:t>
       </w:r>
       <w:bookmarkEnd w:id="25"/>
@@ -3536,6 +3503,7 @@
         </w:numPr>
       </w:pPr>
       <w:r>
+        <w:lastRenderedPageBreak/>
         <w:t>VMN</w:t>
       </w:r>
       <w:r>
@@ -3788,9 +3756,11 @@
       <w:r>
         <w:t xml:space="preserve"> is structured based on MVC combined with layered architecture and </w:t>
       </w:r>
+      <w:proofErr w:type="spellStart"/>
       <w:r>
         <w:t>Laravel</w:t>
       </w:r>
+      <w:proofErr w:type="spellEnd"/>
       <w:r>
         <w:t xml:space="preserve"> framework</w:t>
       </w:r>
@@ -3831,14 +3801,17 @@
     </w:p>
     <w:p>
       <w:r>
+        <w:t xml:space="preserve">The Model-View-Controller (MVC) design pattern assigns objects in an application one of three roles: model, view, or controller. The pattern defines not only the roles objects play in the </w:t>
+      </w:r>
+      <w:r>
+        <w:t>application;</w:t>
+      </w:r>
+      <w:r>
+        <w:t xml:space="preserve"> it defines the way objects communicate with each other. Each of the three </w:t>
+      </w:r>
+      <w:r>
         <w:lastRenderedPageBreak/>
-        <w:t xml:space="preserve">The Model-View-Controller (MVC) design pattern assigns objects in an application one of three roles: model, view, or controller. The pattern defines not only the roles objects play in the </w:t>
-      </w:r>
-      <w:r>
-        <w:t>application;</w:t>
-      </w:r>
-      <w:r>
-        <w:t xml:space="preserve"> it defines the way objects communicate with each other. Each of the three types of objects is separated from the others by abstract boundaries and communicates with objects of the other types across those boundaries. The collection of objects of a certa</w:t>
+        <w:t>types of objects is separated from the others by abstract boundaries and communicates with objects of the other types across those boundaries. The collection of objects of a certa</w:t>
       </w:r>
       <w:r>
         <w:t>in MVC type in an application</w:t>
@@ -4108,7 +4081,6 @@
         </w:numPr>
       </w:pPr>
       <w:r>
-        <w:lastRenderedPageBreak/>
         <w:t>Easy to change or plug in new interface views, allowing updating of interface views with new technologies without overhauling the rest of system.</w:t>
       </w:r>
     </w:p>
@@ -4121,6 +4093,7 @@
         </w:numPr>
       </w:pPr>
       <w:r>
+        <w:lastRenderedPageBreak/>
         <w:t>Very effective for deployment if graphic, programming and database development professionals are working in a team in a designed project.</w:t>
       </w:r>
     </w:p>
@@ -4285,10 +4258,12 @@
         <w:pStyle w:val="Heading2"/>
       </w:pPr>
       <w:bookmarkStart w:id="37" w:name="_Toc322633812"/>
+      <w:proofErr w:type="spellStart"/>
       <w:r>
         <w:t>Laravel</w:t>
       </w:r>
       <w:bookmarkEnd w:id="37"/>
+      <w:proofErr w:type="spellEnd"/>
     </w:p>
     <w:p>
       <w:pPr>
@@ -4301,12 +4276,14 @@
           <w:rStyle w:val="Strong"/>
         </w:rPr>
       </w:pPr>
+      <w:proofErr w:type="spellStart"/>
       <w:r>
         <w:rPr>
           <w:rStyle w:val="Strong"/>
         </w:rPr>
         <w:t>Laravel</w:t>
       </w:r>
+      <w:proofErr w:type="spellEnd"/>
       <w:r>
         <w:rPr>
           <w:rStyle w:val="Strong"/>
@@ -4315,11 +4292,29 @@
       </w:r>
     </w:p>
     <w:p>
+      <w:proofErr w:type="spellStart"/>
       <w:r>
         <w:t>Laravel</w:t>
       </w:r>
-      <w:r>
-        <w:t xml:space="preserve"> is an open source rapid development web application framework, for use in building dynamic web sites with PHP. CodeIgniter is loosely based on the popular MVC development pattern. While view and controller classes are a necessary part of development under CodeIgniter, models are optional.</w:t>
+      <w:proofErr w:type="spellEnd"/>
+      <w:r>
+        <w:t xml:space="preserve"> is an open source rapid development web application framework, for use in building dynamic web sites with PHP. </w:t>
+      </w:r>
+      <w:proofErr w:type="spellStart"/>
+      <w:r>
+        <w:t>CodeIgniter</w:t>
+      </w:r>
+      <w:proofErr w:type="spellEnd"/>
+      <w:r>
+        <w:t xml:space="preserve"> is loosely based on the popular MVC development pattern. While view and controller classes are a necessary part of development under </w:t>
+      </w:r>
+      <w:proofErr w:type="spellStart"/>
+      <w:r>
+        <w:t>CodeIgniter</w:t>
+      </w:r>
+      <w:proofErr w:type="spellEnd"/>
+      <w:r>
+        <w:t>, models are optional.</w:t>
       </w:r>
     </w:p>
     <w:p>
@@ -4339,12 +4334,14 @@
         </w:rPr>
         <w:t xml:space="preserve">Advantages and disadvantages of </w:t>
       </w:r>
+      <w:proofErr w:type="spellStart"/>
       <w:r>
         <w:rPr>
           <w:rStyle w:val="Strong"/>
         </w:rPr>
         <w:t>Laravel</w:t>
       </w:r>
+      <w:proofErr w:type="spellEnd"/>
       <w:r>
         <w:rPr>
           <w:rStyle w:val="Strong"/>
@@ -4365,8 +4362,13 @@
           <w:numId w:val="10"/>
         </w:numPr>
       </w:pPr>
-      <w:r>
-        <w:t>Laravel is the most common PHP framework with beautiful code</w:t>
+      <w:proofErr w:type="spellStart"/>
+      <w:r>
+        <w:t>Laravel</w:t>
+      </w:r>
+      <w:proofErr w:type="spellEnd"/>
+      <w:r>
+        <w:t xml:space="preserve"> is the most common PHP framework with beautiful code</w:t>
       </w:r>
       <w:r>
         <w:t>.</w:t>
@@ -4380,12 +4382,21 @@
           <w:numId w:val="10"/>
         </w:numPr>
       </w:pPr>
-      <w:r>
-        <w:lastRenderedPageBreak/>
+      <w:proofErr w:type="spellStart"/>
+      <w:r>
         <w:t>Laravel</w:t>
       </w:r>
-      <w:r>
-        <w:t xml:space="preserve"> is a PHP framework have the fast speed</w:t>
+      <w:proofErr w:type="spellEnd"/>
+      <w:r>
+        <w:t xml:space="preserve"> is </w:t>
+      </w:r>
+      <w:proofErr w:type="gramStart"/>
+      <w:r>
+        <w:t>a PHP framework have</w:t>
+      </w:r>
+      <w:proofErr w:type="gramEnd"/>
+      <w:r>
+        <w:t xml:space="preserve"> the fast speed</w:t>
       </w:r>
       <w:r>
         <w:t>.</w:t>
@@ -4399,12 +4410,20 @@
           <w:numId w:val="10"/>
         </w:numPr>
       </w:pPr>
-      <w:r>
+      <w:proofErr w:type="spellStart"/>
+      <w:r>
+        <w:lastRenderedPageBreak/>
         <w:t>Laravel</w:t>
       </w:r>
-      <w:r>
-        <w:t xml:space="preserve"> provides libraries cater to the most common tasks in web programming, such as database access, email, data checking, session management, image processing ... to the high function as XML-RPC, encryption, security ...</w:t>
-      </w:r>
+      <w:proofErr w:type="spellEnd"/>
+      <w:r>
+        <w:t xml:space="preserve"> provides libraries cater to the most common tasks in web programming, such as database access, email, data checking, session management, image processing ... to the high function as XML-RPC, encryption, </w:t>
+      </w:r>
+      <w:proofErr w:type="gramStart"/>
+      <w:r>
+        <w:t>security ...</w:t>
+      </w:r>
+      <w:proofErr w:type="gramEnd"/>
     </w:p>
     <w:p>
       <w:pPr>
@@ -4417,9 +4436,11 @@
       <w:r>
         <w:t xml:space="preserve">Mechanism test data is closely, preventing XSS and SQL Injection of </w:t>
       </w:r>
+      <w:proofErr w:type="spellStart"/>
       <w:r>
         <w:t>Laravel</w:t>
       </w:r>
+      <w:proofErr w:type="spellEnd"/>
       <w:r>
         <w:t xml:space="preserve"> helps minimize the security risk to the system.</w:t>
       </w:r>
@@ -4500,12 +4521,14 @@
         </w:rPr>
         <w:t xml:space="preserve">The reason of choosing </w:t>
       </w:r>
+      <w:proofErr w:type="spellStart"/>
       <w:r>
         <w:rPr>
           <w:rStyle w:val="Strong"/>
         </w:rPr>
         <w:t>Laravel</w:t>
       </w:r>
+      <w:proofErr w:type="spellEnd"/>
       <w:r>
         <w:rPr>
           <w:rStyle w:val="Strong"/>
@@ -4811,7 +4834,15 @@
         <w:t xml:space="preserve"> </w:t>
       </w:r>
       <w:r>
-        <w:t>Web browser with internet connection.</w:t>
+        <w:t xml:space="preserve">Web browser with </w:t>
+      </w:r>
+      <w:proofErr w:type="gramStart"/>
+      <w:r>
+        <w:t>internet</w:t>
+      </w:r>
+      <w:proofErr w:type="gramEnd"/>
+      <w:r>
+        <w:t xml:space="preserve"> connection.</w:t>
       </w:r>
     </w:p>
     <w:p>
@@ -9152,7 +9183,15 @@
     </w:p>
     <w:p>
       <w:r>
-        <w:t>Logical View includes Package diagram and Class diagram. Package diagram describes the organization of packages and elements. Class Diagram provides an overview of the target system by describing the objects and classes inside the system and the relationships between them. It provides a wide variety of usages; from modeling the domain-specific data structure to detailed design of the target system</w:t>
+        <w:t>Logical View includes Package diagram and Class diagram. Package diagram describes the organization of packages and elements. Class Diagram provides an overview of the target system by describing the objects and classes inside the system and the relationships between them. It provides a wide variety of usages</w:t>
+      </w:r>
+      <w:proofErr w:type="gramStart"/>
+      <w:r>
+        <w:t>;</w:t>
+      </w:r>
+      <w:proofErr w:type="gramEnd"/>
+      <w:r>
+        <w:t xml:space="preserve"> from modeling the domain-specific data structure to detailed design of the target system</w:t>
       </w:r>
     </w:p>
     <w:p>
@@ -9850,9 +9889,11 @@
             <w:vAlign w:val="center"/>
           </w:tcPr>
           <w:p>
+            <w:proofErr w:type="spellStart"/>
             <w:r>
               <w:t>MemberFlow</w:t>
             </w:r>
+            <w:proofErr w:type="spellEnd"/>
           </w:p>
         </w:tc>
         <w:tc>
@@ -9863,9 +9904,11 @@
             <w:r>
               <w:t xml:space="preserve">Description entity of </w:t>
             </w:r>
+            <w:proofErr w:type="spellStart"/>
             <w:r>
               <w:t>MemberFlow</w:t>
             </w:r>
+            <w:proofErr w:type="spellEnd"/>
           </w:p>
         </w:tc>
       </w:tr>
@@ -9892,9 +9935,11 @@
             <w:vAlign w:val="center"/>
           </w:tcPr>
           <w:p>
+            <w:proofErr w:type="spellStart"/>
             <w:r>
               <w:t>ModFlow</w:t>
             </w:r>
+            <w:proofErr w:type="spellEnd"/>
           </w:p>
         </w:tc>
         <w:tc>
@@ -9905,9 +9950,11 @@
             <w:r>
               <w:t xml:space="preserve">Description entity of </w:t>
             </w:r>
+            <w:proofErr w:type="spellStart"/>
             <w:r>
               <w:t>ModFlow</w:t>
             </w:r>
+            <w:proofErr w:type="spellEnd"/>
           </w:p>
         </w:tc>
       </w:tr>
@@ -9934,9 +9981,11 @@
             <w:vAlign w:val="center"/>
           </w:tcPr>
           <w:p>
+            <w:proofErr w:type="spellStart"/>
             <w:r>
               <w:t>ArticleFindingService</w:t>
             </w:r>
+            <w:proofErr w:type="spellEnd"/>
           </w:p>
         </w:tc>
         <w:tc>
@@ -9976,9 +10025,11 @@
             <w:vAlign w:val="center"/>
           </w:tcPr>
           <w:p>
+            <w:proofErr w:type="spellStart"/>
             <w:r>
               <w:t>ArticleReportingService</w:t>
             </w:r>
+            <w:proofErr w:type="spellEnd"/>
           </w:p>
         </w:tc>
         <w:tc>
@@ -10102,9 +10153,11 @@
             <w:vAlign w:val="center"/>
           </w:tcPr>
           <w:p>
+            <w:proofErr w:type="spellStart"/>
             <w:r>
               <w:t>Uploader</w:t>
             </w:r>
+            <w:proofErr w:type="spellEnd"/>
           </w:p>
         </w:tc>
         <w:tc>
@@ -10144,9 +10197,11 @@
             <w:vAlign w:val="center"/>
           </w:tcPr>
           <w:p>
+            <w:proofErr w:type="spellStart"/>
             <w:r>
               <w:t>UploadServiceServiceProvider</w:t>
             </w:r>
+            <w:proofErr w:type="spellEnd"/>
           </w:p>
         </w:tc>
         <w:tc>
@@ -10186,9 +10241,11 @@
             <w:vAlign w:val="center"/>
           </w:tcPr>
           <w:p>
+            <w:proofErr w:type="spellStart"/>
             <w:r>
               <w:t>FileUrlMapper</w:t>
             </w:r>
+            <w:proofErr w:type="spellEnd"/>
           </w:p>
         </w:tc>
         <w:tc>
@@ -10199,8 +10256,13 @@
             <w:r>
               <w:t xml:space="preserve">Description entity of </w:t>
             </w:r>
-            <w:r>
-              <w:t>url link of picture</w:t>
+            <w:proofErr w:type="spellStart"/>
+            <w:r>
+              <w:t>url</w:t>
+            </w:r>
+            <w:proofErr w:type="spellEnd"/>
+            <w:r>
+              <w:t xml:space="preserve"> link of picture</w:t>
             </w:r>
           </w:p>
         </w:tc>
@@ -10228,9 +10290,11 @@
             <w:vAlign w:val="center"/>
           </w:tcPr>
           <w:p>
+            <w:proofErr w:type="spellStart"/>
             <w:r>
               <w:t>UniqueFileNameGenerator</w:t>
             </w:r>
+            <w:proofErr w:type="spellEnd"/>
           </w:p>
         </w:tc>
         <w:tc>
@@ -10244,8 +10308,6 @@
             <w:r>
               <w:t>unique file name generator</w:t>
             </w:r>
-            <w:bookmarkStart w:id="63" w:name="_GoBack"/>
-            <w:bookmarkEnd w:id="63"/>
           </w:p>
         </w:tc>
       </w:tr>
@@ -10344,9 +10406,11 @@
             <w:vAlign w:val="center"/>
           </w:tcPr>
           <w:p>
+            <w:proofErr w:type="spellStart"/>
             <w:r>
               <w:t>RegisterController</w:t>
             </w:r>
+            <w:proofErr w:type="spellEnd"/>
           </w:p>
         </w:tc>
         <w:tc>
@@ -10421,6 +10485,7 @@
             <w:vAlign w:val="center"/>
           </w:tcPr>
           <w:p>
+            <w:proofErr w:type="spellStart"/>
             <w:r>
               <w:t>Article</w:t>
             </w:r>
@@ -10430,6 +10495,7 @@
             <w:r>
               <w:t>Controller</w:t>
             </w:r>
+            <w:proofErr w:type="spellEnd"/>
           </w:p>
         </w:tc>
         <w:tc>
@@ -10519,6 +10585,7 @@
             <w:vAlign w:val="center"/>
           </w:tcPr>
           <w:p>
+            <w:proofErr w:type="spellStart"/>
             <w:r>
               <w:t>Article</w:t>
             </w:r>
@@ -10528,6 +10595,7 @@
             <w:r>
               <w:t>Controller</w:t>
             </w:r>
+            <w:proofErr w:type="spellEnd"/>
           </w:p>
         </w:tc>
         <w:tc>
@@ -10599,9 +10667,11 @@
             <w:vAlign w:val="center"/>
           </w:tcPr>
           <w:p>
+            <w:proofErr w:type="spellStart"/>
             <w:r>
               <w:t>ArticleReportingController</w:t>
             </w:r>
+            <w:proofErr w:type="spellEnd"/>
           </w:p>
         </w:tc>
         <w:tc>
@@ -10682,9 +10752,11 @@
             <w:vAlign w:val="center"/>
           </w:tcPr>
           <w:p>
+            <w:proofErr w:type="spellStart"/>
             <w:r>
               <w:t>ArticleReviewingController</w:t>
             </w:r>
+            <w:proofErr w:type="spellEnd"/>
           </w:p>
         </w:tc>
         <w:tc>
@@ -10756,9 +10828,11 @@
             <w:vAlign w:val="center"/>
           </w:tcPr>
           <w:p>
+            <w:proofErr w:type="spellStart"/>
             <w:r>
               <w:t>PageShowingController</w:t>
             </w:r>
+            <w:proofErr w:type="spellEnd"/>
           </w:p>
         </w:tc>
         <w:tc>
@@ -10827,9 +10901,11 @@
             <w:vAlign w:val="center"/>
           </w:tcPr>
           <w:p>
+            <w:proofErr w:type="spellStart"/>
             <w:r>
               <w:t>LoginController</w:t>
             </w:r>
+            <w:proofErr w:type="spellEnd"/>
           </w:p>
         </w:tc>
         <w:tc>
@@ -10898,9 +10974,11 @@
             <w:vAlign w:val="center"/>
           </w:tcPr>
           <w:p>
+            <w:proofErr w:type="spellStart"/>
             <w:r>
               <w:t>ProfileController</w:t>
             </w:r>
+            <w:proofErr w:type="spellEnd"/>
           </w:p>
         </w:tc>
         <w:tc>
@@ -10969,9 +11047,11 @@
             <w:vAlign w:val="center"/>
           </w:tcPr>
           <w:p>
+            <w:proofErr w:type="spellStart"/>
             <w:r>
               <w:t>AdminUsersDataController</w:t>
             </w:r>
+            <w:proofErr w:type="spellEnd"/>
           </w:p>
         </w:tc>
         <w:tc>
@@ -11040,9 +11120,11 @@
             <w:vAlign w:val="center"/>
           </w:tcPr>
           <w:p>
+            <w:proofErr w:type="spellStart"/>
             <w:r>
               <w:t>AdminProceedController</w:t>
             </w:r>
+            <w:proofErr w:type="spellEnd"/>
           </w:p>
         </w:tc>
         <w:tc>
@@ -11071,7 +11153,15 @@
               </w:numPr>
             </w:pPr>
             <w:r>
-              <w:t>Handle request from admin and call admin proceed method.</w:t>
+              <w:t xml:space="preserve">Handle request from admin and call admin </w:t>
+            </w:r>
+            <w:proofErr w:type="gramStart"/>
+            <w:r>
+              <w:t>proceed</w:t>
+            </w:r>
+            <w:proofErr w:type="gramEnd"/>
+            <w:r>
+              <w:t xml:space="preserve"> method.</w:t>
             </w:r>
           </w:p>
           <w:p>
@@ -11111,9 +11201,11 @@
             <w:vAlign w:val="center"/>
           </w:tcPr>
           <w:p>
+            <w:proofErr w:type="spellStart"/>
             <w:r>
               <w:t>ModArticleDataFindingController</w:t>
             </w:r>
+            <w:proofErr w:type="spellEnd"/>
           </w:p>
         </w:tc>
         <w:tc>
@@ -11182,9 +11274,11 @@
             <w:vAlign w:val="center"/>
           </w:tcPr>
           <w:p>
+            <w:proofErr w:type="spellStart"/>
             <w:r>
               <w:t>ModProceedController</w:t>
             </w:r>
+            <w:proofErr w:type="spellEnd"/>
           </w:p>
         </w:tc>
         <w:tc>
@@ -11217,7 +11311,15 @@
             </w:pPr>
             <w:r>
               <w:lastRenderedPageBreak/>
-              <w:t>Handle request from mod and call mod proceed method.</w:t>
+              <w:t xml:space="preserve">Handle request from mod and call mod </w:t>
+            </w:r>
+            <w:proofErr w:type="gramStart"/>
+            <w:r>
+              <w:t>proceed</w:t>
+            </w:r>
+            <w:proofErr w:type="gramEnd"/>
+            <w:r>
+              <w:t xml:space="preserve"> method.</w:t>
             </w:r>
           </w:p>
           <w:p>
@@ -11252,24 +11354,29 @@
       <w:r>
         <w:t xml:space="preserve">Include many </w:t>
       </w:r>
+      <w:proofErr w:type="spellStart"/>
       <w:r>
         <w:t>blade</w:t>
       </w:r>
       <w:r>
-        <w:t>.php files</w:t>
+        <w:t>.php</w:t>
+      </w:r>
+      <w:proofErr w:type="spellEnd"/>
+      <w:r>
+        <w:t xml:space="preserve"> files</w:t>
       </w:r>
     </w:p>
     <w:p>
       <w:pPr>
         <w:pStyle w:val="Heading1"/>
       </w:pPr>
-      <w:bookmarkStart w:id="64" w:name="_Toc504442111"/>
-      <w:bookmarkStart w:id="65" w:name="_Toc322633833"/>
+      <w:bookmarkStart w:id="63" w:name="_Toc504442111"/>
+      <w:bookmarkStart w:id="64" w:name="_Toc322633833"/>
       <w:r>
         <w:t>Process View</w:t>
       </w:r>
+      <w:bookmarkEnd w:id="63"/>
       <w:bookmarkEnd w:id="64"/>
-      <w:bookmarkEnd w:id="65"/>
       <w:r>
         <w:t xml:space="preserve"> </w:t>
       </w:r>
@@ -11339,6 +11446,7 @@
         <w:t>: Sequence diagram</w:t>
       </w:r>
     </w:p>
+    <w:p/>
     <w:p>
       <w:r>
         <w:rPr>
@@ -11346,10 +11454,10 @@
         </w:rPr>
         <w:lastRenderedPageBreak/>
         <w:drawing>
-          <wp:inline distT="0" distB="0" distL="0" distR="0" wp14:anchorId="4012EF7A" wp14:editId="3179F589">
-            <wp:extent cx="5274945" cy="4178300"/>
-            <wp:effectExtent l="0" t="0" r="1905" b="0"/>
-            <wp:docPr id="1" name="Picture 1"/>
+          <wp:inline distT="0" distB="0" distL="0" distR="0" wp14:anchorId="36EEB5DA" wp14:editId="355691AF">
+            <wp:extent cx="5274945" cy="2067888"/>
+            <wp:effectExtent l="0" t="0" r="8255" b="0"/>
+            <wp:docPr id="9" name="Picture 2"/>
             <wp:cNvGraphicFramePr>
               <a:graphicFrameLocks xmlns:a="http://schemas.openxmlformats.org/drawingml/2006/main" noChangeAspect="1"/>
             </wp:cNvGraphicFramePr>
@@ -11357,23 +11465,36 @@
               <a:graphicData uri="http://schemas.openxmlformats.org/drawingml/2006/picture">
                 <pic:pic xmlns:pic="http://schemas.openxmlformats.org/drawingml/2006/picture">
                   <pic:nvPicPr>
-                    <pic:cNvPr id="1" name=""/>
-                    <pic:cNvPicPr/>
+                    <pic:cNvPr id="0" name="Picture 2"/>
+                    <pic:cNvPicPr>
+                      <a:picLocks noChangeAspect="1" noChangeArrowheads="1"/>
+                    </pic:cNvPicPr>
                   </pic:nvPicPr>
                   <pic:blipFill>
-                    <a:blip r:embed="rId26"/>
+                    <a:blip r:embed="rId26">
+                      <a:extLst>
+                        <a:ext uri="{28A0092B-C50C-407E-A947-70E740481C1C}">
+                          <a14:useLocalDpi xmlns:a14="http://schemas.microsoft.com/office/drawing/2010/main" val="0"/>
+                        </a:ext>
+                      </a:extLst>
+                    </a:blip>
+                    <a:srcRect/>
                     <a:stretch>
                       <a:fillRect/>
                     </a:stretch>
                   </pic:blipFill>
-                  <pic:spPr>
+                  <pic:spPr bwMode="auto">
                     <a:xfrm>
                       <a:off x="0" y="0"/>
-                      <a:ext cx="5274945" cy="4178300"/>
+                      <a:ext cx="5274945" cy="2067888"/>
                     </a:xfrm>
                     <a:prstGeom prst="rect">
                       <a:avLst/>
                     </a:prstGeom>
+                    <a:noFill/>
+                    <a:ln>
+                      <a:noFill/>
+                    </a:ln>
                   </pic:spPr>
                 </pic:pic>
               </a:graphicData>
@@ -11402,13 +11523,23 @@
         <w:t>Login</w:t>
       </w:r>
       <w:r>
-        <w:t xml:space="preserve"> sequence</w:t>
-      </w:r>
-    </w:p>
-    <w:p>
-      <w:r>
-        <w:t>User input data(username, password) and click “</w:t>
-      </w:r>
+        <w:t xml:space="preserve"> </w:t>
+      </w:r>
+      <w:r>
+        <w:t>activity diagram</w:t>
+      </w:r>
+    </w:p>
+    <w:p>
+      <w:r>
+        <w:t>User input data</w:t>
+      </w:r>
+      <w:r>
+        <w:t xml:space="preserve"> </w:t>
+      </w:r>
+      <w:r>
+        <w:t>(username, password) and click “</w:t>
+      </w:r>
+      <w:proofErr w:type="spellStart"/>
       <w:r>
         <w:rPr>
           <w:rFonts w:hint="eastAsia"/>
@@ -11416,8 +11547,17 @@
         <w:t>Đă</w:t>
       </w:r>
       <w:r>
-        <w:t>ng nhập</w:t>
-      </w:r>
+        <w:t>ng</w:t>
+      </w:r>
+      <w:proofErr w:type="spellEnd"/>
+      <w:r>
+        <w:t xml:space="preserve"> </w:t>
+      </w:r>
+      <w:proofErr w:type="spellStart"/>
+      <w:r>
+        <w:t>nhập</w:t>
+      </w:r>
+      <w:proofErr w:type="spellEnd"/>
       <w:r>
         <w:t>” button</w:t>
       </w:r>
@@ -11430,6 +11570,9 @@
       <w:r>
         <w:t>to server, middleware will check data</w:t>
       </w:r>
+      <w:r>
+        <w:t>.</w:t>
+      </w:r>
     </w:p>
     <w:p>
       <w:r>
@@ -11444,13 +11587,29 @@
       <w:r>
         <w:t xml:space="preserve">, </w:t>
       </w:r>
-      <w:r>
-        <w:t>midleware will send back an error message</w:t>
-      </w:r>
-    </w:p>
-    <w:p>
-      <w:r>
-        <w:t xml:space="preserve">If data enterd is valid, </w:t>
+      <w:proofErr w:type="spellStart"/>
+      <w:r>
+        <w:t>midleware</w:t>
+      </w:r>
+      <w:proofErr w:type="spellEnd"/>
+      <w:r>
+        <w:t xml:space="preserve"> will send back an error message</w:t>
+      </w:r>
+      <w:r>
+        <w:t>.</w:t>
+      </w:r>
+    </w:p>
+    <w:p>
+      <w:r>
+        <w:t xml:space="preserve">If data </w:t>
+      </w:r>
+      <w:proofErr w:type="spellStart"/>
+      <w:r>
+        <w:t>enterd</w:t>
+      </w:r>
+      <w:proofErr w:type="spellEnd"/>
+      <w:r>
+        <w:t xml:space="preserve"> is valid, </w:t>
       </w:r>
       <w:r>
         <w:t>controller</w:t>
@@ -11461,6 +11620,9 @@
       <w:r>
         <w:t>handle and call login function. In login function, Authenticator get data member from DB by login data</w:t>
       </w:r>
+      <w:r>
+        <w:t>.</w:t>
+      </w:r>
     </w:p>
     <w:p>
       <w:r>
@@ -11479,7 +11641,20 @@
         <w:t xml:space="preserve"> </w:t>
       </w:r>
       <w:r>
-        <w:t>exist (gotten data is null) error msg will be displayed in Login page</w:t>
+        <w:t xml:space="preserve">exist (gotten data is null) error </w:t>
+      </w:r>
+      <w:proofErr w:type="spellStart"/>
+      <w:proofErr w:type="gramStart"/>
+      <w:r>
+        <w:t>msg</w:t>
+      </w:r>
+      <w:proofErr w:type="spellEnd"/>
+      <w:proofErr w:type="gramEnd"/>
+      <w:r>
+        <w:t xml:space="preserve"> will be displayed in Login page</w:t>
+      </w:r>
+      <w:r>
+        <w:t>.</w:t>
       </w:r>
     </w:p>
     <w:p>
@@ -11495,6 +11670,11 @@
       <w:r>
         <w:t>notice login success and redirect to homepage</w:t>
       </w:r>
+      <w:r>
+        <w:t>.</w:t>
+      </w:r>
+      <w:bookmarkStart w:id="65" w:name="_GoBack"/>
+      <w:bookmarkEnd w:id="65"/>
     </w:p>
     <w:p>
       <w:pPr>
@@ -11516,12 +11696,11 @@
         <w:rPr>
           <w:noProof/>
         </w:rPr>
-        <w:lastRenderedPageBreak/>
         <w:drawing>
-          <wp:inline distT="0" distB="0" distL="0" distR="0" wp14:anchorId="2ECD56EC" wp14:editId="168C6085">
-            <wp:extent cx="5274945" cy="3497580"/>
-            <wp:effectExtent l="0" t="0" r="1905" b="7620"/>
-            <wp:docPr id="8" name="Picture 8"/>
+          <wp:inline distT="0" distB="0" distL="0" distR="0" wp14:anchorId="7EB2E759" wp14:editId="530FB006">
+            <wp:extent cx="5274945" cy="2691199"/>
+            <wp:effectExtent l="0" t="0" r="8255" b="1270"/>
+            <wp:docPr id="10" name="Picture 3"/>
             <wp:cNvGraphicFramePr>
               <a:graphicFrameLocks xmlns:a="http://schemas.openxmlformats.org/drawingml/2006/main" noChangeAspect="1"/>
             </wp:cNvGraphicFramePr>
@@ -11529,23 +11708,36 @@
               <a:graphicData uri="http://schemas.openxmlformats.org/drawingml/2006/picture">
                 <pic:pic xmlns:pic="http://schemas.openxmlformats.org/drawingml/2006/picture">
                   <pic:nvPicPr>
-                    <pic:cNvPr id="1" name=""/>
-                    <pic:cNvPicPr/>
+                    <pic:cNvPr id="0" name="Picture 3"/>
+                    <pic:cNvPicPr>
+                      <a:picLocks noChangeAspect="1" noChangeArrowheads="1"/>
+                    </pic:cNvPicPr>
                   </pic:nvPicPr>
                   <pic:blipFill>
-                    <a:blip r:embed="rId27"/>
+                    <a:blip r:embed="rId27">
+                      <a:extLst>
+                        <a:ext uri="{28A0092B-C50C-407E-A947-70E740481C1C}">
+                          <a14:useLocalDpi xmlns:a14="http://schemas.microsoft.com/office/drawing/2010/main" val="0"/>
+                        </a:ext>
+                      </a:extLst>
+                    </a:blip>
+                    <a:srcRect/>
                     <a:stretch>
                       <a:fillRect/>
                     </a:stretch>
                   </pic:blipFill>
-                  <pic:spPr>
+                  <pic:spPr bwMode="auto">
                     <a:xfrm>
                       <a:off x="0" y="0"/>
-                      <a:ext cx="5274945" cy="3497580"/>
+                      <a:ext cx="5274945" cy="2691199"/>
                     </a:xfrm>
                     <a:prstGeom prst="rect">
                       <a:avLst/>
                     </a:prstGeom>
+                    <a:noFill/>
+                    <a:ln>
+                      <a:noFill/>
+                    </a:ln>
                   </pic:spPr>
                 </pic:pic>
               </a:graphicData>
@@ -11582,6 +11774,7 @@
     </w:p>
     <w:p>
       <w:r>
+        <w:lastRenderedPageBreak/>
         <w:tab/>
       </w:r>
       <w:r>
@@ -11610,9 +11803,9 @@
         <w:tblLook w:val="04A0" w:firstRow="1" w:lastRow="0" w:firstColumn="1" w:lastColumn="0" w:noHBand="0" w:noVBand="1"/>
       </w:tblPr>
       <w:tblGrid>
-        <w:gridCol w:w="1223"/>
-        <w:gridCol w:w="2112"/>
-        <w:gridCol w:w="4916"/>
+        <w:gridCol w:w="674"/>
+        <w:gridCol w:w="1277"/>
+        <w:gridCol w:w="6300"/>
       </w:tblGrid>
       <w:tr>
         <w:trPr>
@@ -11620,7 +11813,7 @@
         </w:trPr>
         <w:tc>
           <w:tcPr>
-            <w:tcW w:w="741" w:type="pct"/>
+            <w:tcW w:w="408" w:type="pct"/>
             <w:shd w:val="clear" w:color="auto" w:fill="92D050"/>
             <w:vAlign w:val="center"/>
             <w:hideMark/>
@@ -11638,7 +11831,7 @@
         </w:tc>
         <w:tc>
           <w:tcPr>
-            <w:tcW w:w="1280" w:type="pct"/>
+            <w:tcW w:w="774" w:type="pct"/>
             <w:shd w:val="clear" w:color="auto" w:fill="92D050"/>
             <w:vAlign w:val="center"/>
             <w:hideMark/>
@@ -11656,7 +11849,7 @@
         </w:tc>
         <w:tc>
           <w:tcPr>
-            <w:tcW w:w="2979" w:type="pct"/>
+            <w:tcW w:w="3818" w:type="pct"/>
             <w:shd w:val="clear" w:color="auto" w:fill="92D050"/>
             <w:vAlign w:val="center"/>
             <w:hideMark/>
@@ -11676,24 +11869,27 @@
       <w:tr>
         <w:tc>
           <w:tcPr>
-            <w:tcW w:w="741" w:type="pct"/>
+            <w:tcW w:w="408" w:type="pct"/>
             <w:vAlign w:val="center"/>
             <w:hideMark/>
           </w:tcPr>
           <w:p>
             <w:pPr>
+              <w:pStyle w:val="ListParagraph"/>
+              <w:numPr>
+                <w:ilvl w:val="0"/>
+                <w:numId w:val="30"/>
+              </w:numPr>
+              <w:ind w:left="567"/>
               <w:rPr>
                 <w:sz w:val="24"/>
               </w:rPr>
             </w:pPr>
-            <w:r>
-              <w:t>1</w:t>
-            </w:r>
-          </w:p>
-        </w:tc>
-        <w:tc>
-          <w:tcPr>
-            <w:tcW w:w="1280" w:type="pct"/>
+          </w:p>
+        </w:tc>
+        <w:tc>
+          <w:tcPr>
+            <w:tcW w:w="774" w:type="pct"/>
             <w:vAlign w:val="center"/>
             <w:hideMark/>
           </w:tcPr>
@@ -11704,16 +11900,13 @@
               </w:rPr>
             </w:pPr>
             <w:r>
-              <w:t>Database</w:t>
-            </w:r>
-            <w:r>
-              <w:t xml:space="preserve"> sever</w:t>
-            </w:r>
-          </w:p>
-        </w:tc>
-        <w:tc>
-          <w:tcPr>
-            <w:tcW w:w="2979" w:type="pct"/>
+              <w:t>MySQL</w:t>
+            </w:r>
+          </w:p>
+        </w:tc>
+        <w:tc>
+          <w:tcPr>
+            <w:tcW w:w="3818" w:type="pct"/>
             <w:vAlign w:val="center"/>
             <w:hideMark/>
           </w:tcPr>
@@ -11735,30 +11928,36 @@
             <w:r>
               <w:t>5.6.16 or higher</w:t>
             </w:r>
+            <w:r>
+              <w:t>.</w:t>
+            </w:r>
           </w:p>
         </w:tc>
       </w:tr>
       <w:tr>
         <w:tc>
           <w:tcPr>
-            <w:tcW w:w="741" w:type="pct"/>
+            <w:tcW w:w="408" w:type="pct"/>
             <w:vAlign w:val="center"/>
             <w:hideMark/>
           </w:tcPr>
           <w:p>
             <w:pPr>
+              <w:pStyle w:val="ListParagraph"/>
+              <w:numPr>
+                <w:ilvl w:val="0"/>
+                <w:numId w:val="30"/>
+              </w:numPr>
+              <w:ind w:left="567"/>
               <w:rPr>
                 <w:sz w:val="24"/>
               </w:rPr>
             </w:pPr>
-            <w:r>
-              <w:t>2</w:t>
-            </w:r>
-          </w:p>
-        </w:tc>
-        <w:tc>
-          <w:tcPr>
-            <w:tcW w:w="1280" w:type="pct"/>
+          </w:p>
+        </w:tc>
+        <w:tc>
+          <w:tcPr>
+            <w:tcW w:w="774" w:type="pct"/>
             <w:vAlign w:val="center"/>
             <w:hideMark/>
           </w:tcPr>
@@ -11775,7 +11974,7 @@
         </w:tc>
         <w:tc>
           <w:tcPr>
-            <w:tcW w:w="2979" w:type="pct"/>
+            <w:tcW w:w="3818" w:type="pct"/>
             <w:vAlign w:val="center"/>
             <w:hideMark/>
           </w:tcPr>
@@ -11788,30 +11987,76 @@
             <w:r>
               <w:t>Mail server use to interact with user’s email</w:t>
             </w:r>
+            <w:r>
+              <w:t>.</w:t>
+            </w:r>
           </w:p>
         </w:tc>
       </w:tr>
       <w:tr>
         <w:tc>
           <w:tcPr>
-            <w:tcW w:w="741" w:type="pct"/>
+            <w:tcW w:w="408" w:type="pct"/>
+            <w:vAlign w:val="center"/>
+          </w:tcPr>
+          <w:p>
+            <w:pPr>
+              <w:pStyle w:val="ListParagraph"/>
+              <w:numPr>
+                <w:ilvl w:val="0"/>
+                <w:numId w:val="30"/>
+              </w:numPr>
+              <w:ind w:left="567"/>
+            </w:pPr>
+          </w:p>
+        </w:tc>
+        <w:tc>
+          <w:tcPr>
+            <w:tcW w:w="774" w:type="pct"/>
+            <w:vAlign w:val="center"/>
+          </w:tcPr>
+          <w:p>
+            <w:r>
+              <w:t>Facebook</w:t>
+            </w:r>
+          </w:p>
+        </w:tc>
+        <w:tc>
+          <w:tcPr>
+            <w:tcW w:w="3818" w:type="pct"/>
+            <w:vAlign w:val="center"/>
+          </w:tcPr>
+          <w:p>
+            <w:r>
+              <w:t>Use Facebook API to like and share.</w:t>
+            </w:r>
+          </w:p>
+        </w:tc>
+      </w:tr>
+      <w:tr>
+        <w:tc>
+          <w:tcPr>
+            <w:tcW w:w="408" w:type="pct"/>
             <w:vAlign w:val="center"/>
             <w:hideMark/>
           </w:tcPr>
           <w:p>
             <w:pPr>
+              <w:pStyle w:val="ListParagraph"/>
+              <w:numPr>
+                <w:ilvl w:val="0"/>
+                <w:numId w:val="30"/>
+              </w:numPr>
+              <w:ind w:left="567"/>
               <w:rPr>
                 <w:sz w:val="24"/>
               </w:rPr>
             </w:pPr>
-            <w:r>
-              <w:t>3</w:t>
-            </w:r>
-          </w:p>
-        </w:tc>
-        <w:tc>
-          <w:tcPr>
-            <w:tcW w:w="1280" w:type="pct"/>
+          </w:p>
+        </w:tc>
+        <w:tc>
+          <w:tcPr>
+            <w:tcW w:w="774" w:type="pct"/>
             <w:vAlign w:val="center"/>
             <w:hideMark/>
           </w:tcPr>
@@ -11828,7 +12073,7 @@
         </w:tc>
         <w:tc>
           <w:tcPr>
-            <w:tcW w:w="2979" w:type="pct"/>
+            <w:tcW w:w="3818" w:type="pct"/>
             <w:vAlign w:val="center"/>
             <w:hideMark/>
           </w:tcPr>
@@ -11847,24 +12092,27 @@
       <w:tr>
         <w:tc>
           <w:tcPr>
-            <w:tcW w:w="741" w:type="pct"/>
+            <w:tcW w:w="408" w:type="pct"/>
             <w:vAlign w:val="center"/>
             <w:hideMark/>
           </w:tcPr>
           <w:p>
             <w:pPr>
+              <w:pStyle w:val="ListParagraph"/>
+              <w:numPr>
+                <w:ilvl w:val="0"/>
+                <w:numId w:val="30"/>
+              </w:numPr>
+              <w:ind w:left="567"/>
               <w:rPr>
                 <w:sz w:val="24"/>
               </w:rPr>
             </w:pPr>
-            <w:r>
-              <w:t>4</w:t>
-            </w:r>
-          </w:p>
-        </w:tc>
-        <w:tc>
-          <w:tcPr>
-            <w:tcW w:w="1280" w:type="pct"/>
+          </w:p>
+        </w:tc>
+        <w:tc>
+          <w:tcPr>
+            <w:tcW w:w="774" w:type="pct"/>
             <w:vAlign w:val="center"/>
             <w:hideMark/>
           </w:tcPr>
@@ -11881,7 +12129,7 @@
         </w:tc>
         <w:tc>
           <w:tcPr>
-            <w:tcW w:w="2979" w:type="pct"/>
+            <w:tcW w:w="3818" w:type="pct"/>
             <w:vAlign w:val="center"/>
             <w:hideMark/>
           </w:tcPr>
@@ -11945,11 +12193,16 @@
       <w:r>
         <w:t>“</w:t>
       </w:r>
+      <w:proofErr w:type="spellStart"/>
       <w:r>
         <w:t>VMN</w:t>
       </w:r>
       <w:r>
-        <w:t xml:space="preserve">_VN_Software requirement </w:t>
+        <w:t>_VN_Software</w:t>
+      </w:r>
+      <w:proofErr w:type="spellEnd"/>
+      <w:r>
+        <w:t xml:space="preserve"> requirement </w:t>
       </w:r>
       <w:r>
         <w:t>specification_v1.1</w:t>
@@ -12402,7 +12655,7 @@
         <w:rStyle w:val="PageNumber"/>
         <w:noProof/>
       </w:rPr>
-      <w:t>24</w:t>
+      <w:t>23</w:t>
     </w:r>
     <w:r>
       <w:rPr>
@@ -14141,6 +14394,95 @@
     </w:lvl>
   </w:abstractNum>
   <w:abstractNum w:abstractNumId="18">
+    <w:nsid w:val="37A16BB7"/>
+    <w:multiLevelType w:val="hybridMultilevel"/>
+    <w:tmpl w:val="C12ADDA6"/>
+    <w:lvl w:ilvl="0" w:tplc="3A7E66D0">
+      <w:start w:val="1"/>
+      <w:numFmt w:val="decimal"/>
+      <w:lvlText w:val="%1"/>
+      <w:lvlJc w:val="left"/>
+      <w:pPr>
+        <w:ind w:left="720" w:hanging="360"/>
+      </w:pPr>
+      <w:rPr>
+        <w:rFonts w:hint="default"/>
+      </w:rPr>
+    </w:lvl>
+    <w:lvl w:ilvl="1" w:tplc="04090019" w:tentative="1">
+      <w:start w:val="1"/>
+      <w:numFmt w:val="lowerLetter"/>
+      <w:lvlText w:val="%2."/>
+      <w:lvlJc w:val="left"/>
+      <w:pPr>
+        <w:ind w:left="1440" w:hanging="360"/>
+      </w:pPr>
+    </w:lvl>
+    <w:lvl w:ilvl="2" w:tplc="0409001B" w:tentative="1">
+      <w:start w:val="1"/>
+      <w:numFmt w:val="lowerRoman"/>
+      <w:lvlText w:val="%3."/>
+      <w:lvlJc w:val="right"/>
+      <w:pPr>
+        <w:ind w:left="2160" w:hanging="180"/>
+      </w:pPr>
+    </w:lvl>
+    <w:lvl w:ilvl="3" w:tplc="0409000F" w:tentative="1">
+      <w:start w:val="1"/>
+      <w:numFmt w:val="decimal"/>
+      <w:lvlText w:val="%4."/>
+      <w:lvlJc w:val="left"/>
+      <w:pPr>
+        <w:ind w:left="2880" w:hanging="360"/>
+      </w:pPr>
+    </w:lvl>
+    <w:lvl w:ilvl="4" w:tplc="04090019" w:tentative="1">
+      <w:start w:val="1"/>
+      <w:numFmt w:val="lowerLetter"/>
+      <w:lvlText w:val="%5."/>
+      <w:lvlJc w:val="left"/>
+      <w:pPr>
+        <w:ind w:left="3600" w:hanging="360"/>
+      </w:pPr>
+    </w:lvl>
+    <w:lvl w:ilvl="5" w:tplc="0409001B" w:tentative="1">
+      <w:start w:val="1"/>
+      <w:numFmt w:val="lowerRoman"/>
+      <w:lvlText w:val="%6."/>
+      <w:lvlJc w:val="right"/>
+      <w:pPr>
+        <w:ind w:left="4320" w:hanging="180"/>
+      </w:pPr>
+    </w:lvl>
+    <w:lvl w:ilvl="6" w:tplc="0409000F" w:tentative="1">
+      <w:start w:val="1"/>
+      <w:numFmt w:val="decimal"/>
+      <w:lvlText w:val="%7."/>
+      <w:lvlJc w:val="left"/>
+      <w:pPr>
+        <w:ind w:left="5040" w:hanging="360"/>
+      </w:pPr>
+    </w:lvl>
+    <w:lvl w:ilvl="7" w:tplc="04090019" w:tentative="1">
+      <w:start w:val="1"/>
+      <w:numFmt w:val="lowerLetter"/>
+      <w:lvlText w:val="%8."/>
+      <w:lvlJc w:val="left"/>
+      <w:pPr>
+        <w:ind w:left="5760" w:hanging="360"/>
+      </w:pPr>
+    </w:lvl>
+    <w:lvl w:ilvl="8" w:tplc="0409001B" w:tentative="1">
+      <w:start w:val="1"/>
+      <w:numFmt w:val="lowerRoman"/>
+      <w:lvlText w:val="%9."/>
+      <w:lvlJc w:val="right"/>
+      <w:pPr>
+        <w:ind w:left="6480" w:hanging="180"/>
+      </w:pPr>
+    </w:lvl>
+  </w:abstractNum>
+  <w:abstractNum w:abstractNumId="19">
     <w:nsid w:val="3A865BD1"/>
     <w:multiLevelType w:val="singleLevel"/>
     <w:tmpl w:val="A2B453D0"/>
@@ -14158,7 +14500,7 @@
       </w:pPr>
     </w:lvl>
   </w:abstractNum>
-  <w:abstractNum w:abstractNumId="19">
+  <w:abstractNum w:abstractNumId="20">
     <w:nsid w:val="3BAA3313"/>
     <w:multiLevelType w:val="hybridMultilevel"/>
     <w:tmpl w:val="819E1572"/>
@@ -14247,7 +14589,7 @@
       </w:pPr>
     </w:lvl>
   </w:abstractNum>
-  <w:abstractNum w:abstractNumId="20">
+  <w:abstractNum w:abstractNumId="21">
     <w:nsid w:val="3BE15562"/>
     <w:multiLevelType w:val="multilevel"/>
     <w:tmpl w:val="A1164186"/>
@@ -14333,7 +14675,7 @@
       </w:pPr>
     </w:lvl>
   </w:abstractNum>
-  <w:abstractNum w:abstractNumId="21">
+  <w:abstractNum w:abstractNumId="22">
     <w:nsid w:val="3D4B39F7"/>
     <w:multiLevelType w:val="singleLevel"/>
     <w:tmpl w:val="A2B453D0"/>
@@ -14351,7 +14693,7 @@
       </w:pPr>
     </w:lvl>
   </w:abstractNum>
-  <w:abstractNum w:abstractNumId="22">
+  <w:abstractNum w:abstractNumId="23">
     <w:nsid w:val="3D8B4BCF"/>
     <w:multiLevelType w:val="hybridMultilevel"/>
     <w:tmpl w:val="819E1572"/>
@@ -14440,7 +14782,7 @@
       </w:pPr>
     </w:lvl>
   </w:abstractNum>
-  <w:abstractNum w:abstractNumId="23">
+  <w:abstractNum w:abstractNumId="24">
     <w:nsid w:val="43375B4B"/>
     <w:multiLevelType w:val="hybridMultilevel"/>
     <w:tmpl w:val="D60E561A"/>
@@ -14552,7 +14894,7 @@
       </w:rPr>
     </w:lvl>
   </w:abstractNum>
-  <w:abstractNum w:abstractNumId="24">
+  <w:abstractNum w:abstractNumId="25">
     <w:nsid w:val="44D97019"/>
     <w:multiLevelType w:val="hybridMultilevel"/>
     <w:tmpl w:val="6060ABB8"/>
@@ -14641,7 +14983,7 @@
       </w:pPr>
     </w:lvl>
   </w:abstractNum>
-  <w:abstractNum w:abstractNumId="25">
+  <w:abstractNum w:abstractNumId="26">
     <w:nsid w:val="454821E1"/>
     <w:multiLevelType w:val="multilevel"/>
     <w:tmpl w:val="E7E25336"/>
@@ -14789,7 +15131,7 @@
       </w:rPr>
     </w:lvl>
   </w:abstractNum>
-  <w:abstractNum w:abstractNumId="26">
+  <w:abstractNum w:abstractNumId="27">
     <w:nsid w:val="471777A4"/>
     <w:multiLevelType w:val="singleLevel"/>
     <w:tmpl w:val="A2B453D0"/>
@@ -14807,7 +15149,7 @@
       </w:pPr>
     </w:lvl>
   </w:abstractNum>
-  <w:abstractNum w:abstractNumId="27">
+  <w:abstractNum w:abstractNumId="28">
     <w:nsid w:val="47683234"/>
     <w:multiLevelType w:val="singleLevel"/>
     <w:tmpl w:val="A2B453D0"/>
@@ -14825,7 +15167,7 @@
       </w:pPr>
     </w:lvl>
   </w:abstractNum>
-  <w:abstractNum w:abstractNumId="28">
+  <w:abstractNum w:abstractNumId="29">
     <w:nsid w:val="47B373C0"/>
     <w:multiLevelType w:val="singleLevel"/>
     <w:tmpl w:val="A2B453D0"/>
@@ -14843,7 +15185,7 @@
       </w:pPr>
     </w:lvl>
   </w:abstractNum>
-  <w:abstractNum w:abstractNumId="29">
+  <w:abstractNum w:abstractNumId="30">
     <w:nsid w:val="47CB00D6"/>
     <w:multiLevelType w:val="hybridMultilevel"/>
     <w:tmpl w:val="D0B2D4D8"/>
@@ -14956,7 +15298,93 @@
       </w:rPr>
     </w:lvl>
   </w:abstractNum>
-  <w:abstractNum w:abstractNumId="30">
+  <w:abstractNum w:abstractNumId="31">
+    <w:nsid w:val="47F1205A"/>
+    <w:multiLevelType w:val="multilevel"/>
+    <w:tmpl w:val="29F275F6"/>
+    <w:lvl w:ilvl="0">
+      <w:start w:val="1"/>
+      <w:numFmt w:val="decimal"/>
+      <w:lvlText w:val="%1."/>
+      <w:lvlJc w:val="left"/>
+      <w:pPr>
+        <w:ind w:left="720" w:hanging="360"/>
+      </w:pPr>
+    </w:lvl>
+    <w:lvl w:ilvl="1">
+      <w:start w:val="1"/>
+      <w:numFmt w:val="lowerLetter"/>
+      <w:lvlText w:val="%2."/>
+      <w:lvlJc w:val="left"/>
+      <w:pPr>
+        <w:ind w:left="1440" w:hanging="360"/>
+      </w:pPr>
+    </w:lvl>
+    <w:lvl w:ilvl="2">
+      <w:start w:val="1"/>
+      <w:numFmt w:val="lowerRoman"/>
+      <w:lvlText w:val="%3."/>
+      <w:lvlJc w:val="right"/>
+      <w:pPr>
+        <w:ind w:left="2160" w:hanging="180"/>
+      </w:pPr>
+    </w:lvl>
+    <w:lvl w:ilvl="3">
+      <w:start w:val="1"/>
+      <w:numFmt w:val="decimal"/>
+      <w:lvlText w:val="%4."/>
+      <w:lvlJc w:val="left"/>
+      <w:pPr>
+        <w:ind w:left="2880" w:hanging="360"/>
+      </w:pPr>
+    </w:lvl>
+    <w:lvl w:ilvl="4">
+      <w:start w:val="1"/>
+      <w:numFmt w:val="lowerLetter"/>
+      <w:lvlText w:val="%5."/>
+      <w:lvlJc w:val="left"/>
+      <w:pPr>
+        <w:ind w:left="3600" w:hanging="360"/>
+      </w:pPr>
+    </w:lvl>
+    <w:lvl w:ilvl="5">
+      <w:start w:val="1"/>
+      <w:numFmt w:val="lowerRoman"/>
+      <w:lvlText w:val="%6."/>
+      <w:lvlJc w:val="right"/>
+      <w:pPr>
+        <w:ind w:left="4320" w:hanging="180"/>
+      </w:pPr>
+    </w:lvl>
+    <w:lvl w:ilvl="6">
+      <w:start w:val="1"/>
+      <w:numFmt w:val="decimal"/>
+      <w:lvlText w:val="%7."/>
+      <w:lvlJc w:val="left"/>
+      <w:pPr>
+        <w:ind w:left="5040" w:hanging="360"/>
+      </w:pPr>
+    </w:lvl>
+    <w:lvl w:ilvl="7">
+      <w:start w:val="1"/>
+      <w:numFmt w:val="lowerLetter"/>
+      <w:lvlText w:val="%8."/>
+      <w:lvlJc w:val="left"/>
+      <w:pPr>
+        <w:ind w:left="5760" w:hanging="360"/>
+      </w:pPr>
+    </w:lvl>
+    <w:lvl w:ilvl="8">
+      <w:start w:val="1"/>
+      <w:numFmt w:val="lowerRoman"/>
+      <w:lvlText w:val="%9."/>
+      <w:lvlJc w:val="right"/>
+      <w:pPr>
+        <w:ind w:left="6480" w:hanging="180"/>
+      </w:pPr>
+    </w:lvl>
+  </w:abstractNum>
+  <w:abstractNum w:abstractNumId="32">
     <w:nsid w:val="4DCA10AE"/>
     <w:multiLevelType w:val="hybridMultilevel"/>
     <w:tmpl w:val="4CC205A8"/>
@@ -15069,7 +15497,7 @@
       </w:rPr>
     </w:lvl>
   </w:abstractNum>
-  <w:abstractNum w:abstractNumId="31">
+  <w:abstractNum w:abstractNumId="33">
     <w:nsid w:val="52431509"/>
     <w:multiLevelType w:val="hybridMultilevel"/>
     <w:tmpl w:val="D08E8114"/>
@@ -15182,7 +15610,7 @@
       </w:rPr>
     </w:lvl>
   </w:abstractNum>
-  <w:abstractNum w:abstractNumId="32">
+  <w:abstractNum w:abstractNumId="34">
     <w:nsid w:val="53576CEA"/>
     <w:multiLevelType w:val="hybridMultilevel"/>
     <w:tmpl w:val="CD40B43E"/>
@@ -15295,7 +15723,7 @@
       </w:rPr>
     </w:lvl>
   </w:abstractNum>
-  <w:abstractNum w:abstractNumId="33">
+  <w:abstractNum w:abstractNumId="35">
     <w:nsid w:val="59D04ABB"/>
     <w:multiLevelType w:val="multilevel"/>
     <w:tmpl w:val="2A5EE1C0"/>
@@ -15384,7 +15812,7 @@
       </w:pPr>
     </w:lvl>
   </w:abstractNum>
-  <w:abstractNum w:abstractNumId="34">
+  <w:abstractNum w:abstractNumId="36">
     <w:nsid w:val="66192C8E"/>
     <w:multiLevelType w:val="singleLevel"/>
     <w:tmpl w:val="A2B453D0"/>
@@ -15402,7 +15830,7 @@
       </w:pPr>
     </w:lvl>
   </w:abstractNum>
-  <w:abstractNum w:abstractNumId="35">
+  <w:abstractNum w:abstractNumId="37">
     <w:nsid w:val="664A7D5D"/>
     <w:multiLevelType w:val="singleLevel"/>
     <w:tmpl w:val="A2B453D0"/>
@@ -15420,7 +15848,7 @@
       </w:pPr>
     </w:lvl>
   </w:abstractNum>
-  <w:abstractNum w:abstractNumId="36">
+  <w:abstractNum w:abstractNumId="38">
     <w:nsid w:val="68E03822"/>
     <w:multiLevelType w:val="hybridMultilevel"/>
     <w:tmpl w:val="6A6C41DC"/>
@@ -15533,7 +15961,7 @@
       </w:rPr>
     </w:lvl>
   </w:abstractNum>
-  <w:abstractNum w:abstractNumId="37">
+  <w:abstractNum w:abstractNumId="39">
     <w:nsid w:val="69DE2537"/>
     <w:multiLevelType w:val="singleLevel"/>
     <w:tmpl w:val="A2B453D0"/>
@@ -15551,7 +15979,7 @@
       </w:pPr>
     </w:lvl>
   </w:abstractNum>
-  <w:abstractNum w:abstractNumId="38">
+  <w:abstractNum w:abstractNumId="40">
     <w:nsid w:val="6BA61C82"/>
     <w:multiLevelType w:val="hybridMultilevel"/>
     <w:tmpl w:val="BC9C1BA6"/>
@@ -15640,7 +16068,7 @@
       </w:pPr>
     </w:lvl>
   </w:abstractNum>
-  <w:abstractNum w:abstractNumId="39">
+  <w:abstractNum w:abstractNumId="41">
     <w:nsid w:val="6C5E1624"/>
     <w:multiLevelType w:val="hybridMultilevel"/>
     <w:tmpl w:val="2A5EE1C0"/>
@@ -15729,7 +16157,7 @@
       </w:pPr>
     </w:lvl>
   </w:abstractNum>
-  <w:abstractNum w:abstractNumId="40">
+  <w:abstractNum w:abstractNumId="42">
     <w:nsid w:val="6CAE2D27"/>
     <w:multiLevelType w:val="singleLevel"/>
     <w:tmpl w:val="A2B453D0"/>
@@ -15747,7 +16175,7 @@
       </w:pPr>
     </w:lvl>
   </w:abstractNum>
-  <w:abstractNum w:abstractNumId="41">
+  <w:abstractNum w:abstractNumId="43">
     <w:nsid w:val="6E200C98"/>
     <w:multiLevelType w:val="singleLevel"/>
     <w:tmpl w:val="A2B453D0"/>
@@ -15765,7 +16193,7 @@
       </w:pPr>
     </w:lvl>
   </w:abstractNum>
-  <w:abstractNum w:abstractNumId="42">
+  <w:abstractNum w:abstractNumId="44">
     <w:nsid w:val="6F1D6905"/>
     <w:multiLevelType w:val="multilevel"/>
     <w:tmpl w:val="7148664E"/>
@@ -15851,7 +16279,7 @@
       </w:pPr>
     </w:lvl>
   </w:abstractNum>
-  <w:abstractNum w:abstractNumId="43">
+  <w:abstractNum w:abstractNumId="45">
     <w:nsid w:val="6F554E85"/>
     <w:multiLevelType w:val="singleLevel"/>
     <w:tmpl w:val="A2B453D0"/>
@@ -15869,7 +16297,7 @@
       </w:pPr>
     </w:lvl>
   </w:abstractNum>
-  <w:abstractNum w:abstractNumId="44">
+  <w:abstractNum w:abstractNumId="46">
     <w:nsid w:val="703A2D81"/>
     <w:multiLevelType w:val="singleLevel"/>
     <w:tmpl w:val="A2B453D0"/>
@@ -15887,7 +16315,7 @@
       </w:pPr>
     </w:lvl>
   </w:abstractNum>
-  <w:abstractNum w:abstractNumId="45">
+  <w:abstractNum w:abstractNumId="47">
     <w:nsid w:val="71BB7563"/>
     <w:multiLevelType w:val="singleLevel"/>
     <w:tmpl w:val="876EF2CC"/>
@@ -15904,7 +16332,7 @@
       </w:pPr>
     </w:lvl>
   </w:abstractNum>
-  <w:abstractNum w:abstractNumId="46">
+  <w:abstractNum w:abstractNumId="48">
     <w:nsid w:val="74C744AB"/>
     <w:multiLevelType w:val="singleLevel"/>
     <w:tmpl w:val="A2B453D0"/>
@@ -15923,19 +16351,19 @@
     </w:lvl>
   </w:abstractNum>
   <w:num w:numId="1">
-    <w:abstractNumId w:val="25"/>
+    <w:abstractNumId w:val="26"/>
   </w:num>
   <w:num w:numId="2">
-    <w:abstractNumId w:val="45"/>
+    <w:abstractNumId w:val="47"/>
   </w:num>
   <w:num w:numId="3">
     <w:abstractNumId w:val="17"/>
   </w:num>
   <w:num w:numId="4">
-    <w:abstractNumId w:val="29"/>
+    <w:abstractNumId w:val="30"/>
   </w:num>
   <w:num w:numId="5">
-    <w:abstractNumId w:val="30"/>
+    <w:abstractNumId w:val="32"/>
   </w:num>
   <w:num w:numId="6">
     <w:abstractNumId w:val="9"/>
@@ -15947,10 +16375,10 @@
     <w:abstractNumId w:val="3"/>
   </w:num>
   <w:num w:numId="9">
-    <w:abstractNumId w:val="31"/>
+    <w:abstractNumId w:val="33"/>
   </w:num>
   <w:num w:numId="10">
-    <w:abstractNumId w:val="32"/>
+    <w:abstractNumId w:val="34"/>
   </w:num>
   <w:num w:numId="11">
     <w:abstractNumId w:val="1"/>
@@ -15959,46 +16387,46 @@
     <w:abstractNumId w:val="16"/>
   </w:num>
   <w:num w:numId="13">
-    <w:abstractNumId w:val="23"/>
+    <w:abstractNumId w:val="24"/>
   </w:num>
   <w:num w:numId="14">
-    <w:abstractNumId w:val="36"/>
+    <w:abstractNumId w:val="38"/>
   </w:num>
   <w:num w:numId="15">
     <w:abstractNumId w:val="6"/>
   </w:num>
   <w:num w:numId="16">
-    <w:abstractNumId w:val="38"/>
+    <w:abstractNumId w:val="40"/>
   </w:num>
   <w:num w:numId="17">
     <w:abstractNumId w:val="14"/>
   </w:num>
   <w:num w:numId="18">
-    <w:abstractNumId w:val="39"/>
+    <w:abstractNumId w:val="41"/>
   </w:num>
   <w:num w:numId="19">
-    <w:abstractNumId w:val="33"/>
+    <w:abstractNumId w:val="35"/>
   </w:num>
   <w:num w:numId="20">
-    <w:abstractNumId w:val="19"/>
+    <w:abstractNumId w:val="20"/>
   </w:num>
   <w:num w:numId="21">
-    <w:abstractNumId w:val="22"/>
+    <w:abstractNumId w:val="23"/>
   </w:num>
   <w:num w:numId="22">
     <w:abstractNumId w:val="12"/>
   </w:num>
   <w:num w:numId="23">
-    <w:abstractNumId w:val="42"/>
+    <w:abstractNumId w:val="44"/>
   </w:num>
   <w:num w:numId="24">
-    <w:abstractNumId w:val="24"/>
+    <w:abstractNumId w:val="25"/>
   </w:num>
   <w:num w:numId="25">
-    <w:abstractNumId w:val="25"/>
+    <w:abstractNumId w:val="26"/>
   </w:num>
   <w:num w:numId="26">
-    <w:abstractNumId w:val="25"/>
+    <w:abstractNumId w:val="26"/>
   </w:num>
   <w:num w:numId="27">
     <w:abstractNumId w:val="8"/>
@@ -16007,7 +16435,13 @@
     <w:abstractNumId w:val="0"/>
   </w:num>
   <w:num w:numId="29">
-    <w:abstractNumId w:val="20"/>
+    <w:abstractNumId w:val="21"/>
+  </w:num>
+  <w:num w:numId="30">
+    <w:abstractNumId w:val="18"/>
+  </w:num>
+  <w:num w:numId="31">
+    <w:abstractNumId w:val="31"/>
   </w:num>
   <w:numIdMacAtCleanup w:val="15"/>
 </w:numbering>
@@ -21734,7 +22168,7 @@
   <a:extraClrSchemeLst/>
   <a:extLst>
     <a:ext uri="{05A4C25C-085E-4340-85A3-A5531E510DB2}">
-      <thm15:themeFamily xmlns="" xmlns:thm15="http://schemas.microsoft.com/office/thememl/2012/main" name="Office Theme" id="{62F939B6-93AF-4DB8-9C6B-D6C7DFDC589F}" vid="{4A3C46E8-61CC-4603-A589-7422A47A8E4A}"/>
+      <thm15:themeFamily xmlns:thm15="http://schemas.microsoft.com/office/thememl/2012/main" xmlns="" name="Office Theme" id="{62F939B6-93AF-4DB8-9C6B-D6C7DFDC589F}" vid="{4A3C46E8-61CC-4603-A589-7422A47A8E4A}"/>
     </a:ext>
   </a:extLst>
 </a:theme>
@@ -21745,7 +22179,7 @@
 </file>
 
 <file path=customXml/itemProps1.xml><?xml version="1.0" encoding="utf-8"?>
-<ds:datastoreItem xmlns:ds="http://schemas.openxmlformats.org/officeDocument/2006/customXml" ds:itemID="{064F2E2E-5D0C-BB4A-BD19-3E9E0C3327AA}">
+<ds:datastoreItem xmlns:ds="http://schemas.openxmlformats.org/officeDocument/2006/customXml" ds:itemID="{A15D1050-9E96-424D-A416-5B1247CACA2D}">
   <ds:schemaRefs>
     <ds:schemaRef ds:uri="http://schemas.openxmlformats.org/officeDocument/2006/bibliography"/>
   </ds:schemaRefs>

</xml_diff>

<commit_message>
update activity diagram in architecture design
</commit_message>
<xml_diff>
--- a/WIP/Deliverable/Report2/VMN_Architecture-Design_v1.0_EN.docx
+++ b/WIP/Deliverable/Report2/VMN_Architecture-Design_v1.0_EN.docx
@@ -11387,73 +11387,6 @@
           <w:noProof/>
         </w:rPr>
         <w:drawing>
-          <wp:inline distT="0" distB="0" distL="0" distR="0" wp14:anchorId="323EFCB0" wp14:editId="3570B66B">
-            <wp:extent cx="5239512" cy="3657600"/>
-            <wp:effectExtent l="0" t="0" r="0" b="0"/>
-            <wp:docPr id="3" name="Picture 3"/>
-            <wp:cNvGraphicFramePr>
-              <a:graphicFrameLocks xmlns:a="http://schemas.openxmlformats.org/drawingml/2006/main" noChangeAspect="1"/>
-            </wp:cNvGraphicFramePr>
-            <a:graphic xmlns:a="http://schemas.openxmlformats.org/drawingml/2006/main">
-              <a:graphicData uri="http://schemas.openxmlformats.org/drawingml/2006/picture">
-                <pic:pic xmlns:pic="http://schemas.openxmlformats.org/drawingml/2006/picture">
-                  <pic:nvPicPr>
-                    <pic:cNvPr id="0" name="sequencechung.jpg"/>
-                    <pic:cNvPicPr/>
-                  </pic:nvPicPr>
-                  <pic:blipFill>
-                    <a:blip r:embed="rId25">
-                      <a:extLst>
-                        <a:ext uri="{28A0092B-C50C-407E-A947-70E740481C1C}">
-                          <a14:useLocalDpi xmlns:a14="http://schemas.microsoft.com/office/drawing/2010/main" val="0"/>
-                        </a:ext>
-                      </a:extLst>
-                    </a:blip>
-                    <a:stretch>
-                      <a:fillRect/>
-                    </a:stretch>
-                  </pic:blipFill>
-                  <pic:spPr>
-                    <a:xfrm>
-                      <a:off x="0" y="0"/>
-                      <a:ext cx="5239512" cy="3657600"/>
-                    </a:xfrm>
-                    <a:prstGeom prst="rect">
-                      <a:avLst/>
-                    </a:prstGeom>
-                  </pic:spPr>
-                </pic:pic>
-              </a:graphicData>
-            </a:graphic>
-          </wp:inline>
-        </w:drawing>
-      </w:r>
-    </w:p>
-    <w:p>
-      <w:r>
-        <w:tab/>
-      </w:r>
-      <w:r>
-        <w:tab/>
-      </w:r>
-      <w:r>
-        <w:tab/>
-      </w:r>
-      <w:r>
-        <w:t>Figure 12</w:t>
-      </w:r>
-      <w:r>
-        <w:t>: Sequence diagram</w:t>
-      </w:r>
-    </w:p>
-    <w:p/>
-    <w:p>
-      <w:r>
-        <w:rPr>
-          <w:noProof/>
-        </w:rPr>
-        <w:lastRenderedPageBreak/>
-        <w:drawing>
           <wp:inline distT="0" distB="0" distL="0" distR="0" wp14:anchorId="36EEB5DA" wp14:editId="355691AF">
             <wp:extent cx="5274945" cy="2067888"/>
             <wp:effectExtent l="0" t="0" r="8255" b="0"/>
@@ -11471,7 +11404,7 @@
                     </pic:cNvPicPr>
                   </pic:nvPicPr>
                   <pic:blipFill>
-                    <a:blip r:embed="rId26">
+                    <a:blip r:embed="rId25">
                       <a:extLst>
                         <a:ext uri="{28A0092B-C50C-407E-A947-70E740481C1C}">
                           <a14:useLocalDpi xmlns:a14="http://schemas.microsoft.com/office/drawing/2010/main" val="0"/>
@@ -11514,7 +11447,7 @@
         <w:tab/>
       </w:r>
       <w:r>
-        <w:t>Figure 13</w:t>
+        <w:t>Figure 12</w:t>
       </w:r>
       <w:r>
         <w:t xml:space="preserve">: </w:t>
@@ -11587,11 +11520,9 @@
       <w:r>
         <w:t xml:space="preserve">, </w:t>
       </w:r>
-      <w:proofErr w:type="spellStart"/>
-      <w:r>
-        <w:t>midleware</w:t>
-      </w:r>
-      <w:proofErr w:type="spellEnd"/>
+      <w:r>
+        <w:t>middleware</w:t>
+      </w:r>
       <w:r>
         <w:t xml:space="preserve"> will send back an error message</w:t>
       </w:r>
@@ -11601,15 +11532,13 @@
     </w:p>
     <w:p>
       <w:r>
-        <w:t xml:space="preserve">If data </w:t>
-      </w:r>
-      <w:proofErr w:type="spellStart"/>
-      <w:r>
-        <w:t>enterd</w:t>
-      </w:r>
-      <w:proofErr w:type="spellEnd"/>
-      <w:r>
-        <w:t xml:space="preserve"> is valid, </w:t>
+        <w:t>If data enter</w:t>
+      </w:r>
+      <w:r>
+        <w:t>e</w:t>
+      </w:r>
+      <w:r>
+        <w:t xml:space="preserve">d is valid, </w:t>
       </w:r>
       <w:r>
         <w:t>controller</w:t>
@@ -11641,15 +11570,17 @@
         <w:t xml:space="preserve"> </w:t>
       </w:r>
       <w:r>
-        <w:t xml:space="preserve">exist (gotten data is null) error </w:t>
-      </w:r>
-      <w:proofErr w:type="spellStart"/>
-      <w:proofErr w:type="gramStart"/>
-      <w:r>
-        <w:t>msg</w:t>
-      </w:r>
-      <w:proofErr w:type="spellEnd"/>
-      <w:proofErr w:type="gramEnd"/>
+        <w:t>exist</w:t>
+      </w:r>
+      <w:r>
+        <w:t>ed</w:t>
+      </w:r>
+      <w:r>
+        <w:t xml:space="preserve"> (gotten data is null) error </w:t>
+      </w:r>
+      <w:r>
+        <w:t>message</w:t>
+      </w:r>
       <w:r>
         <w:t xml:space="preserve"> will be displayed in Login page</w:t>
       </w:r>
@@ -11675,6 +11606,34 @@
       </w:r>
       <w:bookmarkStart w:id="65" w:name="_GoBack"/>
       <w:bookmarkEnd w:id="65"/>
+    </w:p>
+    <w:p>
+      <w:r>
+        <w:t>Figure 13</w:t>
+      </w:r>
+      <w:r>
+        <w:t>: Register activity diagram</w:t>
+      </w:r>
+      <w:r>
+        <w:t>.</w:t>
+      </w:r>
+    </w:p>
+    <w:p>
+      <w:r>
+        <w:t>Figure 14</w:t>
+      </w:r>
+      <w:r>
+        <w:t xml:space="preserve">: </w:t>
+      </w:r>
+      <w:r>
+        <w:t>Add new medicinal plant</w:t>
+      </w:r>
+      <w:r>
+        <w:t xml:space="preserve"> activity diagram</w:t>
+      </w:r>
+      <w:r>
+        <w:t>.</w:t>
+      </w:r>
     </w:p>
     <w:p>
       <w:pPr>
@@ -11696,6 +11655,7 @@
         <w:rPr>
           <w:noProof/>
         </w:rPr>
+        <w:lastRenderedPageBreak/>
         <w:drawing>
           <wp:inline distT="0" distB="0" distL="0" distR="0" wp14:anchorId="7EB2E759" wp14:editId="530FB006">
             <wp:extent cx="5274945" cy="2691199"/>
@@ -11714,7 +11674,7 @@
                     </pic:cNvPicPr>
                   </pic:nvPicPr>
                   <pic:blipFill>
-                    <a:blip r:embed="rId27">
+                    <a:blip r:embed="rId26">
                       <a:extLst>
                         <a:ext uri="{28A0092B-C50C-407E-A947-70E740481C1C}">
                           <a14:useLocalDpi xmlns:a14="http://schemas.microsoft.com/office/drawing/2010/main" val="0"/>
@@ -11774,7 +11734,6 @@
     </w:p>
     <w:p>
       <w:r>
-        <w:lastRenderedPageBreak/>
         <w:tab/>
       </w:r>
       <w:r>
@@ -12212,7 +12171,7 @@
       </w:r>
     </w:p>
     <w:sectPr>
-      <w:headerReference w:type="default" r:id="rId28"/>
+      <w:headerReference w:type="default" r:id="rId27"/>
       <w:pgSz w:w="11907" w:h="16839" w:code="9"/>
       <w:pgMar w:top="1728" w:right="1800" w:bottom="1728" w:left="1152" w:header="720" w:footer="720" w:gutter="648"/>
       <w:cols w:space="720"/>
@@ -12655,7 +12614,7 @@
         <w:rStyle w:val="PageNumber"/>
         <w:noProof/>
       </w:rPr>
-      <w:t>23</w:t>
+      <w:t>26</w:t>
     </w:r>
     <w:r>
       <w:rPr>
@@ -12692,7 +12651,7 @@
         <w:rStyle w:val="PageNumber"/>
         <w:noProof/>
       </w:rPr>
-      <w:t>28</w:t>
+      <w:t>27</w:t>
     </w:r>
     <w:r>
       <w:rPr>
@@ -22168,7 +22127,7 @@
   <a:extraClrSchemeLst/>
   <a:extLst>
     <a:ext uri="{05A4C25C-085E-4340-85A3-A5531E510DB2}">
-      <thm15:themeFamily xmlns:thm15="http://schemas.microsoft.com/office/thememl/2012/main" xmlns="" name="Office Theme" id="{62F939B6-93AF-4DB8-9C6B-D6C7DFDC589F}" vid="{4A3C46E8-61CC-4603-A589-7422A47A8E4A}"/>
+      <thm15:themeFamily xmlns="" xmlns:thm15="http://schemas.microsoft.com/office/thememl/2012/main" name="Office Theme" id="{62F939B6-93AF-4DB8-9C6B-D6C7DFDC589F}" vid="{4A3C46E8-61CC-4603-A589-7422A47A8E4A}"/>
     </a:ext>
   </a:extLst>
 </a:theme>
@@ -22179,7 +22138,7 @@
 </file>
 
 <file path=customXml/itemProps1.xml><?xml version="1.0" encoding="utf-8"?>
-<ds:datastoreItem xmlns:ds="http://schemas.openxmlformats.org/officeDocument/2006/customXml" ds:itemID="{A15D1050-9E96-424D-A416-5B1247CACA2D}">
+<ds:datastoreItem xmlns:ds="http://schemas.openxmlformats.org/officeDocument/2006/customXml" ds:itemID="{BCCF9CCA-0548-EC40-AD5A-1DB217B976B1}">
   <ds:schemaRefs>
     <ds:schemaRef ds:uri="http://schemas.openxmlformats.org/officeDocument/2006/bibliography"/>
   </ds:schemaRefs>

</xml_diff>